<commit_message>
lesson plan 5-8 ch
</commit_message>
<xml_diff>
--- a/resources/stat_lesson_plan.docx
+++ b/resources/stat_lesson_plan.docx
@@ -75,8 +75,18 @@
           <w:sz w:val="24"/>
           <w:szCs w:val="24"/>
         </w:rPr>
-        <w:t xml:space="preserve">Department: </w:t>
+        <w:t>Department: Statistics</w:t>
       </w:r>
+    </w:p>
+    <w:p>
+      <w:pPr>
+        <w:pStyle w:val="Normal"/>
+        <w:spacing w:before="0" w:after="0"/>
+        <w:jc w:val="center"/>
+        <w:rPr>
+          <w:rFonts w:ascii="Times New Roman" w:hAnsi="Times New Roman"/>
+        </w:rPr>
+      </w:pPr>
       <w:r>
         <w:rPr>
           <w:rFonts w:ascii="Times New Roman" w:hAnsi="Times New Roman"/>
@@ -84,35 +94,7 @@
           <w:sz w:val="24"/>
           <w:szCs w:val="24"/>
         </w:rPr>
-        <w:t>Statistics</w:t>
-      </w:r>
-    </w:p>
-    <w:p>
-      <w:pPr>
-        <w:pStyle w:val="Normal"/>
-        <w:spacing w:before="0" w:after="0"/>
-        <w:jc w:val="center"/>
-        <w:rPr>
-          <w:rFonts w:ascii="Times New Roman" w:hAnsi="Times New Roman"/>
-        </w:rPr>
-      </w:pPr>
-      <w:r>
-        <w:rPr>
-          <w:rFonts w:ascii="Times New Roman" w:hAnsi="Times New Roman"/>
-          <w:b/>
-          <w:sz w:val="24"/>
-          <w:szCs w:val="24"/>
-        </w:rPr>
-        <w:t xml:space="preserve">Class: </w:t>
-      </w:r>
-      <w:r>
-        <w:rPr>
-          <w:rFonts w:ascii="Times New Roman" w:hAnsi="Times New Roman"/>
-          <w:b/>
-          <w:sz w:val="24"/>
-          <w:szCs w:val="24"/>
-        </w:rPr>
-        <w:t>XI</w:t>
+        <w:t>Class: XI</w:t>
       </w:r>
     </w:p>
     <w:p>
@@ -149,30 +131,27 @@
         <w:tblLook w:val="04a0" w:noHBand="0" w:noVBand="1" w:firstColumn="1" w:lastRow="0" w:lastColumn="0" w:firstRow="1"/>
       </w:tblPr>
       <w:tblGrid>
-        <w:gridCol w:w="1260"/>
-        <w:gridCol w:w="1170"/>
-        <w:gridCol w:w="6030"/>
-        <w:gridCol w:w="1890"/>
+        <w:gridCol w:w="1259"/>
+        <w:gridCol w:w="1261"/>
+        <w:gridCol w:w="6390"/>
+        <w:gridCol w:w="1439"/>
       </w:tblGrid>
       <w:tr>
         <w:trPr/>
         <w:tc>
           <w:tcPr>
-            <w:tcW w:w="1260" w:type="dxa"/>
+            <w:tcW w:w="1259" w:type="dxa"/>
             <w:tcBorders/>
           </w:tcPr>
           <w:p>
             <w:pPr>
               <w:pStyle w:val="Normal"/>
-              <w:widowControl/>
+              <w:widowControl w:val="false"/>
+              <w:suppressAutoHyphens w:val="true"/>
               <w:spacing w:lineRule="auto" w:line="240" w:before="0" w:after="0"/>
               <w:jc w:val="center"/>
               <w:rPr>
-                <w:rFonts w:ascii="Times New Roman" w:hAnsi="Times New Roman" w:eastAsia="ＭＳ 明朝" w:cs=""/>
-                <w:kern w:val="0"/>
-                <w:sz w:val="22"/>
-                <w:szCs w:val="22"/>
-                <w:lang w:val="en-US" w:eastAsia="ja-JP" w:bidi="ar-SA"/>
+                <w:rFonts w:ascii="Times New Roman" w:hAnsi="Times New Roman"/>
               </w:rPr>
             </w:pPr>
             <w:r>
@@ -189,21 +168,18 @@
         </w:tc>
         <w:tc>
           <w:tcPr>
-            <w:tcW w:w="1170" w:type="dxa"/>
+            <w:tcW w:w="1261" w:type="dxa"/>
             <w:tcBorders/>
           </w:tcPr>
           <w:p>
             <w:pPr>
               <w:pStyle w:val="Normal"/>
-              <w:widowControl/>
+              <w:widowControl w:val="false"/>
+              <w:suppressAutoHyphens w:val="true"/>
               <w:spacing w:lineRule="auto" w:line="240" w:before="0" w:after="0"/>
               <w:jc w:val="center"/>
               <w:rPr>
-                <w:rFonts w:ascii="Times New Roman" w:hAnsi="Times New Roman" w:eastAsia="ＭＳ 明朝" w:cs=""/>
-                <w:kern w:val="0"/>
-                <w:sz w:val="22"/>
-                <w:szCs w:val="22"/>
-                <w:lang w:val="en-US" w:eastAsia="ja-JP" w:bidi="ar-SA"/>
+                <w:rFonts w:ascii="Times New Roman" w:hAnsi="Times New Roman"/>
               </w:rPr>
             </w:pPr>
             <w:r>
@@ -220,21 +196,18 @@
         </w:tc>
         <w:tc>
           <w:tcPr>
-            <w:tcW w:w="6030" w:type="dxa"/>
+            <w:tcW w:w="6390" w:type="dxa"/>
             <w:tcBorders/>
           </w:tcPr>
           <w:p>
             <w:pPr>
               <w:pStyle w:val="Normal"/>
-              <w:widowControl/>
+              <w:widowControl w:val="false"/>
+              <w:suppressAutoHyphens w:val="true"/>
               <w:spacing w:lineRule="auto" w:line="240" w:before="0" w:after="0"/>
               <w:jc w:val="center"/>
               <w:rPr>
-                <w:rFonts w:ascii="Times New Roman" w:hAnsi="Times New Roman" w:eastAsia="ＭＳ 明朝" w:cs=""/>
-                <w:kern w:val="0"/>
-                <w:sz w:val="22"/>
-                <w:szCs w:val="22"/>
-                <w:lang w:val="en-US" w:eastAsia="ja-JP" w:bidi="ar-SA"/>
+                <w:rFonts w:ascii="Times New Roman" w:hAnsi="Times New Roman"/>
               </w:rPr>
             </w:pPr>
             <w:r>
@@ -251,21 +224,18 @@
         </w:tc>
         <w:tc>
           <w:tcPr>
-            <w:tcW w:w="1890" w:type="dxa"/>
+            <w:tcW w:w="1439" w:type="dxa"/>
             <w:tcBorders/>
           </w:tcPr>
           <w:p>
             <w:pPr>
               <w:pStyle w:val="Normal"/>
-              <w:widowControl/>
+              <w:widowControl w:val="false"/>
+              <w:suppressAutoHyphens w:val="true"/>
               <w:spacing w:lineRule="auto" w:line="240" w:before="0" w:after="0"/>
               <w:jc w:val="center"/>
               <w:rPr>
-                <w:rFonts w:ascii="Times New Roman" w:hAnsi="Times New Roman" w:eastAsia="ＭＳ 明朝" w:cs=""/>
-                <w:kern w:val="0"/>
-                <w:sz w:val="22"/>
-                <w:szCs w:val="22"/>
-                <w:lang w:val="en-US" w:eastAsia="ja-JP" w:bidi="ar-SA"/>
+                <w:rFonts w:ascii="Times New Roman" w:hAnsi="Times New Roman"/>
               </w:rPr>
             </w:pPr>
             <w:r>
@@ -285,13 +255,14 @@
         <w:trPr/>
         <w:tc>
           <w:tcPr>
-            <w:tcW w:w="1260" w:type="dxa"/>
+            <w:tcW w:w="1259" w:type="dxa"/>
             <w:tcBorders/>
           </w:tcPr>
           <w:p>
             <w:pPr>
               <w:pStyle w:val="Normal"/>
-              <w:widowControl/>
+              <w:widowControl w:val="false"/>
+              <w:suppressAutoHyphens w:val="true"/>
               <w:spacing w:lineRule="auto" w:line="240" w:before="0" w:after="0"/>
               <w:jc w:val="center"/>
               <w:rPr>
@@ -315,7 +286,8 @@
           <w:p>
             <w:pPr>
               <w:pStyle w:val="Normal"/>
-              <w:widowControl/>
+              <w:widowControl w:val="false"/>
+              <w:suppressAutoHyphens w:val="true"/>
               <w:spacing w:lineRule="auto" w:line="240" w:before="0" w:after="0"/>
               <w:jc w:val="center"/>
               <w:rPr>
@@ -339,15 +311,12 @@
           <w:p>
             <w:pPr>
               <w:pStyle w:val="Normal"/>
-              <w:widowControl/>
+              <w:widowControl w:val="false"/>
+              <w:suppressAutoHyphens w:val="true"/>
               <w:spacing w:lineRule="auto" w:line="240" w:before="0" w:after="0"/>
               <w:jc w:val="center"/>
               <w:rPr>
-                <w:rFonts w:ascii="Times New Roman" w:hAnsi="Times New Roman" w:eastAsia="ＭＳ 明朝" w:cs=""/>
-                <w:kern w:val="0"/>
-                <w:sz w:val="22"/>
-                <w:szCs w:val="22"/>
-                <w:lang w:val="en-US" w:eastAsia="ja-JP" w:bidi="ar-SA"/>
+                <w:rFonts w:ascii="Times New Roman" w:hAnsi="Times New Roman"/>
               </w:rPr>
             </w:pPr>
             <w:r>
@@ -364,14 +333,15 @@
         </w:tc>
         <w:tc>
           <w:tcPr>
-            <w:tcW w:w="1170" w:type="dxa"/>
+            <w:tcW w:w="1261" w:type="dxa"/>
             <w:tcBorders/>
             <w:vAlign w:val="center"/>
           </w:tcPr>
           <w:p>
             <w:pPr>
               <w:pStyle w:val="Normal"/>
-              <w:widowControl/>
+              <w:widowControl w:val="false"/>
+              <w:suppressAutoHyphens w:val="true"/>
               <w:spacing w:lineRule="auto" w:line="240" w:before="0" w:after="0"/>
               <w:jc w:val="center"/>
               <w:rPr>
@@ -395,7 +365,8 @@
           <w:p>
             <w:pPr>
               <w:pStyle w:val="Normal"/>
-              <w:widowControl/>
+              <w:widowControl w:val="false"/>
+              <w:suppressAutoHyphens w:val="true"/>
               <w:spacing w:lineRule="auto" w:line="240" w:before="0" w:after="0"/>
               <w:jc w:val="center"/>
               <w:rPr>
@@ -419,7 +390,8 @@
           <w:p>
             <w:pPr>
               <w:pStyle w:val="Normal"/>
-              <w:widowControl/>
+              <w:widowControl w:val="false"/>
+              <w:suppressAutoHyphens w:val="true"/>
               <w:spacing w:lineRule="auto" w:line="240" w:before="0" w:after="0"/>
               <w:jc w:val="center"/>
               <w:rPr>
@@ -443,7 +415,8 @@
           <w:p>
             <w:pPr>
               <w:pStyle w:val="Normal"/>
-              <w:widowControl/>
+              <w:widowControl w:val="false"/>
+              <w:suppressAutoHyphens w:val="true"/>
               <w:spacing w:lineRule="auto" w:line="240" w:before="0" w:after="0"/>
               <w:jc w:val="center"/>
               <w:rPr>
@@ -467,15 +440,12 @@
           <w:p>
             <w:pPr>
               <w:pStyle w:val="Normal"/>
-              <w:widowControl/>
+              <w:widowControl w:val="false"/>
+              <w:suppressAutoHyphens w:val="true"/>
               <w:spacing w:lineRule="auto" w:line="240" w:before="0" w:after="0"/>
               <w:jc w:val="center"/>
               <w:rPr>
-                <w:rFonts w:ascii="Times New Roman" w:hAnsi="Times New Roman" w:eastAsia="ＭＳ 明朝" w:cs=""/>
-                <w:kern w:val="0"/>
-                <w:sz w:val="22"/>
-                <w:szCs w:val="22"/>
-                <w:lang w:val="en-US" w:eastAsia="ja-JP" w:bidi="ar-SA"/>
+                <w:rFonts w:ascii="Times New Roman" w:hAnsi="Times New Roman"/>
               </w:rPr>
             </w:pPr>
             <w:r>
@@ -492,19 +462,18 @@
         </w:tc>
         <w:tc>
           <w:tcPr>
-            <w:tcW w:w="6030" w:type="dxa"/>
+            <w:tcW w:w="6390" w:type="dxa"/>
             <w:tcBorders/>
           </w:tcPr>
           <w:p>
             <w:pPr>
               <w:pStyle w:val="Normal"/>
-              <w:widowControl/>
-              <w:spacing w:lineRule="auto" w:line="240" w:before="0" w:after="0"/>
-              <w:jc w:val="left"/>
-              <w:rPr>
-                <w:rFonts w:ascii="Times New Roman" w:hAnsi="Times New Roman" w:eastAsia="ＭＳ 明朝" w:cs=""/>
-                <w:kern w:val="0"/>
-                <w:lang w:val="en-US" w:eastAsia="ja-JP" w:bidi="ar-SA"/>
+              <w:widowControl w:val="false"/>
+              <w:suppressAutoHyphens w:val="true"/>
+              <w:spacing w:lineRule="auto" w:line="240" w:before="0" w:after="0"/>
+              <w:jc w:val="left"/>
+              <w:rPr>
+                <w:rFonts w:ascii="Times New Roman" w:hAnsi="Times New Roman"/>
               </w:rPr>
             </w:pPr>
             <w:r>
@@ -517,45 +486,30 @@
                 <w:u w:val="single"/>
                 <w:lang w:val="en-US" w:eastAsia="ja-JP" w:bidi="ar-SA"/>
               </w:rPr>
-              <w:t xml:space="preserve">Moments, Skewness, and Kurtosis </w:t>
-            </w:r>
-            <w:r>
-              <w:rPr>
-                <w:rFonts w:eastAsia="ＭＳ 明朝" w:cs="" w:ascii="Times New Roman" w:hAnsi="Times New Roman"/>
-                <w:b/>
-                <w:kern w:val="0"/>
-                <w:sz w:val="24"/>
-                <w:szCs w:val="24"/>
-                <w:lang w:val="en-US" w:eastAsia="ja-JP" w:bidi="ar-SA"/>
-              </w:rPr>
-              <w:t xml:space="preserve">  </w:t>
-            </w:r>
-          </w:p>
-          <w:p>
-            <w:pPr>
-              <w:pStyle w:val="Normal"/>
-              <w:widowControl/>
+              <w:t>Moments, Skewness, and Kurtosis</w:t>
+            </w:r>
+          </w:p>
+          <w:p>
+            <w:pPr>
+              <w:pStyle w:val="Normal"/>
+              <w:widowControl w:val="false"/>
               <w:numPr>
                 <w:ilvl w:val="0"/>
                 <w:numId w:val="1"/>
               </w:numPr>
-              <w:spacing w:lineRule="auto" w:line="240" w:before="0" w:after="0"/>
-              <w:jc w:val="left"/>
-              <w:rPr>
-                <w:rFonts w:ascii="Times New Roman" w:hAnsi="Times New Roman" w:eastAsia="ＭＳ 明朝" w:cs=""/>
-                <w:b w:val="false"/>
+              <w:suppressAutoHyphens w:val="true"/>
+              <w:spacing w:lineRule="auto" w:line="240" w:before="0" w:after="0"/>
+              <w:jc w:val="left"/>
+              <w:rPr>
+                <w:rFonts w:ascii="Times New Roman" w:hAnsi="Times New Roman"/>
+              </w:rPr>
+            </w:pPr>
+            <w:r>
+              <w:rPr>
+                <w:rFonts w:eastAsia="ＭＳ 明朝" w:cs="" w:ascii="Times New Roman" w:hAnsi="Times New Roman"/>
                 <w:b w:val="false"/>
                 <w:bCs w:val="false"/>
                 <w:kern w:val="0"/>
-                <w:lang w:val="en-US" w:eastAsia="ja-JP" w:bidi="ar-SA"/>
-              </w:rPr>
-            </w:pPr>
-            <w:r>
-              <w:rPr>
-                <w:rFonts w:eastAsia="ＭＳ 明朝" w:cs="" w:ascii="Times New Roman" w:hAnsi="Times New Roman"/>
-                <w:b w:val="false"/>
-                <w:bCs w:val="false"/>
-                <w:kern w:val="0"/>
                 <w:sz w:val="24"/>
                 <w:szCs w:val="24"/>
                 <w:lang w:val="en-US" w:eastAsia="ja-JP" w:bidi="ar-SA"/>
@@ -566,60 +520,52 @@
           <w:p>
             <w:pPr>
               <w:pStyle w:val="Normal"/>
-              <w:widowControl/>
+              <w:widowControl w:val="false"/>
               <w:numPr>
                 <w:ilvl w:val="0"/>
                 <w:numId w:val="1"/>
               </w:numPr>
-              <w:spacing w:lineRule="auto" w:line="240" w:before="0" w:after="0"/>
-              <w:jc w:val="left"/>
-              <w:rPr>
-                <w:rFonts w:ascii="Times New Roman" w:hAnsi="Times New Roman" w:eastAsia="ＭＳ 明朝" w:cs=""/>
-                <w:b w:val="false"/>
+              <w:suppressAutoHyphens w:val="true"/>
+              <w:spacing w:lineRule="auto" w:line="240" w:before="0" w:after="0"/>
+              <w:jc w:val="left"/>
+              <w:rPr>
+                <w:rFonts w:ascii="Times New Roman" w:hAnsi="Times New Roman"/>
+              </w:rPr>
+            </w:pPr>
+            <w:r>
+              <w:rPr>
+                <w:rFonts w:eastAsia="ＭＳ 明朝" w:cs="" w:ascii="Times New Roman" w:hAnsi="Times New Roman"/>
                 <w:b w:val="false"/>
                 <w:bCs w:val="false"/>
                 <w:kern w:val="0"/>
-                <w:lang w:val="en-US" w:eastAsia="ja-JP" w:bidi="ar-SA"/>
-              </w:rPr>
-            </w:pPr>
-            <w:r>
-              <w:rPr>
-                <w:rFonts w:eastAsia="ＭＳ 明朝" w:cs="" w:ascii="Times New Roman" w:hAnsi="Times New Roman"/>
-                <w:b w:val="false"/>
-                <w:bCs w:val="false"/>
-                <w:kern w:val="0"/>
-                <w:sz w:val="24"/>
-                <w:szCs w:val="24"/>
-                <w:lang w:val="en-US" w:eastAsia="ja-JP" w:bidi="ar-SA"/>
-              </w:rPr>
-              <w:t xml:space="preserve">Conversion to an from raw and central moments </w:t>
-            </w:r>
-          </w:p>
-          <w:p>
-            <w:pPr>
-              <w:pStyle w:val="Normal"/>
-              <w:widowControl/>
+                <w:sz w:val="24"/>
+                <w:szCs w:val="24"/>
+                <w:lang w:val="en-US" w:eastAsia="ja-JP" w:bidi="ar-SA"/>
+              </w:rPr>
+              <w:t>Conversion to an from raw and central moments</w:t>
+            </w:r>
+          </w:p>
+          <w:p>
+            <w:pPr>
+              <w:pStyle w:val="Normal"/>
+              <w:widowControl w:val="false"/>
               <w:numPr>
                 <w:ilvl w:val="0"/>
                 <w:numId w:val="1"/>
               </w:numPr>
-              <w:spacing w:lineRule="auto" w:line="240" w:before="0" w:after="0"/>
-              <w:jc w:val="left"/>
-              <w:rPr>
-                <w:rFonts w:ascii="Times New Roman" w:hAnsi="Times New Roman" w:eastAsia="ＭＳ 明朝" w:cs=""/>
-                <w:b w:val="false"/>
+              <w:suppressAutoHyphens w:val="true"/>
+              <w:spacing w:lineRule="auto" w:line="240" w:before="0" w:after="0"/>
+              <w:jc w:val="left"/>
+              <w:rPr>
+                <w:rFonts w:ascii="Times New Roman" w:hAnsi="Times New Roman"/>
+              </w:rPr>
+            </w:pPr>
+            <w:r>
+              <w:rPr>
+                <w:rFonts w:eastAsia="ＭＳ 明朝" w:cs="" w:ascii="Times New Roman" w:hAnsi="Times New Roman"/>
                 <w:b w:val="false"/>
                 <w:bCs w:val="false"/>
                 <w:kern w:val="0"/>
-                <w:lang w:val="en-US" w:eastAsia="ja-JP" w:bidi="ar-SA"/>
-              </w:rPr>
-            </w:pPr>
-            <w:r>
-              <w:rPr>
-                <w:rFonts w:eastAsia="ＭＳ 明朝" w:cs="" w:ascii="Times New Roman" w:hAnsi="Times New Roman"/>
-                <w:b w:val="false"/>
-                <w:bCs w:val="false"/>
-                <w:kern w:val="0"/>
                 <w:sz w:val="24"/>
                 <w:szCs w:val="24"/>
                 <w:lang w:val="en-US" w:eastAsia="ja-JP" w:bidi="ar-SA"/>
@@ -630,28 +576,24 @@
           <w:p>
             <w:pPr>
               <w:pStyle w:val="Normal"/>
-              <w:widowControl/>
+              <w:widowControl w:val="false"/>
               <w:numPr>
                 <w:ilvl w:val="0"/>
                 <w:numId w:val="1"/>
               </w:numPr>
-              <w:spacing w:lineRule="auto" w:line="240" w:before="0" w:after="0"/>
-              <w:jc w:val="left"/>
-              <w:rPr>
-                <w:rFonts w:ascii="Times New Roman" w:hAnsi="Times New Roman" w:eastAsia="ＭＳ 明朝" w:cs=""/>
-                <w:b w:val="false"/>
+              <w:suppressAutoHyphens w:val="true"/>
+              <w:spacing w:lineRule="auto" w:line="240" w:before="0" w:after="0"/>
+              <w:jc w:val="left"/>
+              <w:rPr>
+                <w:rFonts w:ascii="Times New Roman" w:hAnsi="Times New Roman"/>
+              </w:rPr>
+            </w:pPr>
+            <w:r>
+              <w:rPr>
+                <w:rFonts w:eastAsia="ＭＳ 明朝" w:cs="" w:ascii="Times New Roman" w:hAnsi="Times New Roman"/>
                 <w:b w:val="false"/>
                 <w:bCs w:val="false"/>
                 <w:kern w:val="0"/>
-                <w:lang w:val="en-US" w:eastAsia="ja-JP" w:bidi="ar-SA"/>
-              </w:rPr>
-            </w:pPr>
-            <w:r>
-              <w:rPr>
-                <w:rFonts w:eastAsia="ＭＳ 明朝" w:cs="" w:ascii="Times New Roman" w:hAnsi="Times New Roman"/>
-                <w:b w:val="false"/>
-                <w:bCs w:val="false"/>
-                <w:kern w:val="0"/>
                 <w:sz w:val="24"/>
                 <w:szCs w:val="24"/>
                 <w:lang w:val="en-US" w:eastAsia="ja-JP" w:bidi="ar-SA"/>
@@ -662,28 +604,24 @@
           <w:p>
             <w:pPr>
               <w:pStyle w:val="Normal"/>
-              <w:widowControl/>
+              <w:widowControl w:val="false"/>
               <w:numPr>
                 <w:ilvl w:val="0"/>
                 <w:numId w:val="1"/>
               </w:numPr>
-              <w:spacing w:lineRule="auto" w:line="240" w:before="0" w:after="0"/>
-              <w:jc w:val="left"/>
-              <w:rPr>
-                <w:rFonts w:ascii="Times New Roman" w:hAnsi="Times New Roman" w:eastAsia="ＭＳ 明朝" w:cs=""/>
-                <w:b w:val="false"/>
+              <w:suppressAutoHyphens w:val="true"/>
+              <w:spacing w:lineRule="auto" w:line="240" w:before="0" w:after="0"/>
+              <w:jc w:val="left"/>
+              <w:rPr>
+                <w:rFonts w:ascii="Times New Roman" w:hAnsi="Times New Roman"/>
+              </w:rPr>
+            </w:pPr>
+            <w:r>
+              <w:rPr>
+                <w:rFonts w:eastAsia="ＭＳ 明朝" w:cs="" w:ascii="Times New Roman" w:hAnsi="Times New Roman"/>
                 <w:b w:val="false"/>
                 <w:bCs w:val="false"/>
                 <w:kern w:val="0"/>
-                <w:lang w:val="en-US" w:eastAsia="ja-JP" w:bidi="ar-SA"/>
-              </w:rPr>
-            </w:pPr>
-            <w:r>
-              <w:rPr>
-                <w:rFonts w:eastAsia="ＭＳ 明朝" w:cs="" w:ascii="Times New Roman" w:hAnsi="Times New Roman"/>
-                <w:b w:val="false"/>
-                <w:bCs w:val="false"/>
-                <w:kern w:val="0"/>
                 <w:sz w:val="24"/>
                 <w:szCs w:val="24"/>
                 <w:lang w:val="en-US" w:eastAsia="ja-JP" w:bidi="ar-SA"/>
@@ -694,28 +632,24 @@
           <w:p>
             <w:pPr>
               <w:pStyle w:val="Normal"/>
-              <w:widowControl/>
+              <w:widowControl w:val="false"/>
               <w:numPr>
                 <w:ilvl w:val="0"/>
                 <w:numId w:val="1"/>
               </w:numPr>
-              <w:spacing w:lineRule="auto" w:line="240" w:before="0" w:after="0"/>
-              <w:jc w:val="left"/>
-              <w:rPr>
-                <w:rFonts w:ascii="Times New Roman" w:hAnsi="Times New Roman" w:eastAsia="ＭＳ 明朝" w:cs=""/>
-                <w:b w:val="false"/>
+              <w:suppressAutoHyphens w:val="true"/>
+              <w:spacing w:lineRule="auto" w:line="240" w:before="0" w:after="0"/>
+              <w:jc w:val="left"/>
+              <w:rPr>
+                <w:rFonts w:ascii="Times New Roman" w:hAnsi="Times New Roman"/>
+              </w:rPr>
+            </w:pPr>
+            <w:r>
+              <w:rPr>
+                <w:rFonts w:eastAsia="ＭＳ 明朝" w:cs="" w:ascii="Times New Roman" w:hAnsi="Times New Roman"/>
                 <w:b w:val="false"/>
                 <w:bCs w:val="false"/>
                 <w:kern w:val="0"/>
-                <w:lang w:val="en-US" w:eastAsia="ja-JP" w:bidi="ar-SA"/>
-              </w:rPr>
-            </w:pPr>
-            <w:r>
-              <w:rPr>
-                <w:rFonts w:eastAsia="ＭＳ 明朝" w:cs="" w:ascii="Times New Roman" w:hAnsi="Times New Roman"/>
-                <w:b w:val="false"/>
-                <w:bCs w:val="false"/>
-                <w:kern w:val="0"/>
                 <w:sz w:val="24"/>
                 <w:szCs w:val="24"/>
                 <w:lang w:val="en-US" w:eastAsia="ja-JP" w:bidi="ar-SA"/>
@@ -726,28 +660,24 @@
           <w:p>
             <w:pPr>
               <w:pStyle w:val="Normal"/>
-              <w:widowControl/>
+              <w:widowControl w:val="false"/>
               <w:numPr>
                 <w:ilvl w:val="0"/>
                 <w:numId w:val="1"/>
               </w:numPr>
-              <w:spacing w:lineRule="auto" w:line="240" w:before="0" w:after="0"/>
-              <w:jc w:val="left"/>
-              <w:rPr>
-                <w:rFonts w:ascii="Times New Roman" w:hAnsi="Times New Roman" w:eastAsia="ＭＳ 明朝" w:cs=""/>
-                <w:b w:val="false"/>
+              <w:suppressAutoHyphens w:val="true"/>
+              <w:spacing w:lineRule="auto" w:line="240" w:before="0" w:after="0"/>
+              <w:jc w:val="left"/>
+              <w:rPr>
+                <w:rFonts w:ascii="Times New Roman" w:hAnsi="Times New Roman"/>
+              </w:rPr>
+            </w:pPr>
+            <w:r>
+              <w:rPr>
+                <w:rFonts w:eastAsia="ＭＳ 明朝" w:cs="" w:ascii="Times New Roman" w:hAnsi="Times New Roman"/>
                 <w:b w:val="false"/>
                 <w:bCs w:val="false"/>
                 <w:kern w:val="0"/>
-                <w:lang w:val="en-US" w:eastAsia="ja-JP" w:bidi="ar-SA"/>
-              </w:rPr>
-            </w:pPr>
-            <w:r>
-              <w:rPr>
-                <w:rFonts w:eastAsia="ＭＳ 明朝" w:cs="" w:ascii="Times New Roman" w:hAnsi="Times New Roman"/>
-                <w:b w:val="false"/>
-                <w:bCs w:val="false"/>
-                <w:kern w:val="0"/>
                 <w:sz w:val="24"/>
                 <w:szCs w:val="24"/>
                 <w:lang w:val="en-US" w:eastAsia="ja-JP" w:bidi="ar-SA"/>
@@ -758,28 +688,24 @@
           <w:p>
             <w:pPr>
               <w:pStyle w:val="Normal"/>
-              <w:widowControl/>
+              <w:widowControl w:val="false"/>
               <w:numPr>
                 <w:ilvl w:val="0"/>
                 <w:numId w:val="1"/>
               </w:numPr>
-              <w:spacing w:lineRule="auto" w:line="240" w:before="0" w:after="0"/>
-              <w:jc w:val="left"/>
-              <w:rPr>
-                <w:rFonts w:ascii="Times New Roman" w:hAnsi="Times New Roman" w:eastAsia="ＭＳ 明朝" w:cs=""/>
-                <w:b w:val="false"/>
+              <w:suppressAutoHyphens w:val="true"/>
+              <w:spacing w:lineRule="auto" w:line="240" w:before="0" w:after="0"/>
+              <w:jc w:val="left"/>
+              <w:rPr>
+                <w:rFonts w:ascii="Times New Roman" w:hAnsi="Times New Roman"/>
+              </w:rPr>
+            </w:pPr>
+            <w:r>
+              <w:rPr>
+                <w:rFonts w:eastAsia="ＭＳ 明朝" w:cs="" w:ascii="Times New Roman" w:hAnsi="Times New Roman"/>
                 <w:b w:val="false"/>
                 <w:bCs w:val="false"/>
                 <w:kern w:val="0"/>
-                <w:lang w:val="en-US" w:eastAsia="ja-JP" w:bidi="ar-SA"/>
-              </w:rPr>
-            </w:pPr>
-            <w:r>
-              <w:rPr>
-                <w:rFonts w:eastAsia="ＭＳ 明朝" w:cs="" w:ascii="Times New Roman" w:hAnsi="Times New Roman"/>
-                <w:b w:val="false"/>
-                <w:bCs w:val="false"/>
-                <w:kern w:val="0"/>
                 <w:sz w:val="24"/>
                 <w:szCs w:val="24"/>
                 <w:lang w:val="en-US" w:eastAsia="ja-JP" w:bidi="ar-SA"/>
@@ -790,20 +716,89 @@
           <w:p>
             <w:pPr>
               <w:pStyle w:val="Normal"/>
-              <w:widowControl/>
+              <w:widowControl w:val="false"/>
               <w:numPr>
                 <w:ilvl w:val="0"/>
                 <w:numId w:val="1"/>
               </w:numPr>
-              <w:spacing w:lineRule="auto" w:line="240" w:before="0" w:after="0"/>
-              <w:jc w:val="left"/>
-              <w:rPr>
-                <w:rFonts w:ascii="Times New Roman" w:hAnsi="Times New Roman" w:eastAsia="ＭＳ 明朝" w:cs=""/>
-                <w:b w:val="false"/>
+              <w:suppressAutoHyphens w:val="true"/>
+              <w:spacing w:lineRule="auto" w:line="240" w:before="0" w:after="0"/>
+              <w:jc w:val="left"/>
+              <w:rPr>
+                <w:rFonts w:ascii="Times New Roman" w:hAnsi="Times New Roman"/>
+              </w:rPr>
+            </w:pPr>
+            <w:r>
+              <w:rPr>
+                <w:rFonts w:eastAsia="ＭＳ 明朝" w:cs="" w:ascii="Times New Roman" w:hAnsi="Times New Roman"/>
                 <w:b w:val="false"/>
                 <w:bCs w:val="false"/>
                 <w:kern w:val="0"/>
-                <w:lang w:val="en-US" w:eastAsia="ja-JP" w:bidi="ar-SA"/>
+                <w:sz w:val="24"/>
+                <w:szCs w:val="24"/>
+                <w:lang w:val="en-US" w:eastAsia="ja-JP" w:bidi="ar-SA"/>
+              </w:rPr>
+              <w:t>Determining first four moments from data</w:t>
+            </w:r>
+          </w:p>
+          <w:p>
+            <w:pPr>
+              <w:pStyle w:val="Normal"/>
+              <w:widowControl w:val="false"/>
+              <w:suppressAutoHyphens w:val="true"/>
+              <w:spacing w:lineRule="auto" w:line="240" w:before="0" w:after="0"/>
+              <w:jc w:val="left"/>
+              <w:rPr>
+                <w:rFonts w:ascii="Times New Roman" w:hAnsi="Times New Roman"/>
+                <w:sz w:val="22"/>
+                <w:szCs w:val="24"/>
+              </w:rPr>
+            </w:pPr>
+            <w:r>
+              <w:rPr>
+                <w:rFonts w:ascii="Times New Roman" w:hAnsi="Times New Roman"/>
+                <w:sz w:val="22"/>
+                <w:szCs w:val="24"/>
+              </w:rPr>
+            </w:r>
+          </w:p>
+          <w:p>
+            <w:pPr>
+              <w:pStyle w:val="Normal"/>
+              <w:widowControl w:val="false"/>
+              <w:suppressAutoHyphens w:val="true"/>
+              <w:spacing w:lineRule="auto" w:line="240" w:before="0" w:after="0"/>
+              <w:jc w:val="left"/>
+              <w:rPr>
+                <w:rFonts w:ascii="Times New Roman" w:hAnsi="Times New Roman"/>
+              </w:rPr>
+            </w:pPr>
+            <w:r>
+              <w:rPr>
+                <w:rFonts w:eastAsia="ＭＳ 明朝" w:cs="" w:ascii="Times New Roman" w:hAnsi="Times New Roman"/>
+                <w:b/>
+                <w:bCs/>
+                <w:kern w:val="0"/>
+                <w:sz w:val="24"/>
+                <w:szCs w:val="24"/>
+                <w:lang w:val="en-US" w:eastAsia="ja-JP" w:bidi="ar-SA"/>
+              </w:rPr>
+              <w:t>Practical</w:t>
+            </w:r>
+          </w:p>
+          <w:p>
+            <w:pPr>
+              <w:pStyle w:val="Normal"/>
+              <w:widowControl w:val="false"/>
+              <w:numPr>
+                <w:ilvl w:val="0"/>
+                <w:numId w:val="5"/>
+              </w:numPr>
+              <w:suppressAutoHyphens w:val="true"/>
+              <w:spacing w:lineRule="auto" w:line="240" w:before="0" w:after="0"/>
+              <w:jc w:val="left"/>
+              <w:rPr>
+                <w:rFonts w:ascii="Times New Roman" w:hAnsi="Times New Roman"/>
               </w:rPr>
             </w:pPr>
             <w:r>
@@ -816,18 +811,22 @@
                 <w:szCs w:val="24"/>
                 <w:lang w:val="en-US" w:eastAsia="ja-JP" w:bidi="ar-SA"/>
               </w:rPr>
-              <w:t>Determining first four moments from data</w:t>
-            </w:r>
-          </w:p>
-          <w:p>
-            <w:pPr>
-              <w:pStyle w:val="Normal"/>
-              <w:widowControl/>
-              <w:spacing w:lineRule="auto" w:line="240" w:before="0" w:after="0"/>
-              <w:jc w:val="left"/>
-              <w:rPr>
-                <w:sz w:val="24"/>
-                <w:szCs w:val="24"/>
+              <w:t>Determining skewness and kurtosis and interpretation</w:t>
+            </w:r>
+          </w:p>
+          <w:p>
+            <w:pPr>
+              <w:pStyle w:val="Normal"/>
+              <w:widowControl w:val="false"/>
+              <w:numPr>
+                <w:ilvl w:val="0"/>
+                <w:numId w:val="5"/>
+              </w:numPr>
+              <w:suppressAutoHyphens w:val="true"/>
+              <w:spacing w:lineRule="auto" w:line="240" w:before="0" w:after="0"/>
+              <w:jc w:val="left"/>
+              <w:rPr>
+                <w:rFonts w:ascii="Times New Roman" w:hAnsi="Times New Roman"/>
               </w:rPr>
             </w:pPr>
             <w:r>
@@ -836,137 +835,24 @@
                 <w:b w:val="false"/>
                 <w:bCs w:val="false"/>
                 <w:kern w:val="0"/>
-                <w:lang w:val="en-US" w:eastAsia="ja-JP" w:bidi="ar-SA"/>
-              </w:rPr>
-            </w:r>
-          </w:p>
-          <w:p>
-            <w:pPr>
-              <w:pStyle w:val="Normal"/>
-              <w:widowControl/>
-              <w:spacing w:lineRule="auto" w:line="240" w:before="0" w:after="0"/>
-              <w:jc w:val="left"/>
-              <w:rPr>
-                <w:rFonts w:ascii="Times New Roman" w:hAnsi="Times New Roman" w:eastAsia="ＭＳ 明朝" w:cs=""/>
-                <w:b/>
-                <w:b/>
-                <w:bCs/>
-                <w:kern w:val="0"/>
-                <w:lang w:val="en-US" w:eastAsia="ja-JP" w:bidi="ar-SA"/>
-              </w:rPr>
-            </w:pPr>
-            <w:r>
-              <w:rPr>
-                <w:rFonts w:eastAsia="ＭＳ 明朝" w:cs="" w:ascii="Times New Roman" w:hAnsi="Times New Roman"/>
-                <w:b/>
-                <w:bCs/>
-                <w:kern w:val="0"/>
-                <w:sz w:val="24"/>
-                <w:szCs w:val="24"/>
-                <w:lang w:val="en-US" w:eastAsia="ja-JP" w:bidi="ar-SA"/>
-              </w:rPr>
-              <w:t>Practical</w:t>
-            </w:r>
-          </w:p>
-          <w:p>
-            <w:pPr>
-              <w:pStyle w:val="Normal"/>
-              <w:widowControl/>
-              <w:numPr>
-                <w:ilvl w:val="0"/>
-                <w:numId w:val="1"/>
-              </w:numPr>
-              <w:spacing w:lineRule="auto" w:line="240" w:before="0" w:after="0"/>
-              <w:jc w:val="left"/>
-              <w:rPr>
-                <w:rFonts w:ascii="Times New Roman" w:hAnsi="Times New Roman" w:eastAsia="ＭＳ 明朝" w:cs=""/>
-                <w:b w:val="false"/>
-                <w:b w:val="false"/>
-                <w:bCs w:val="false"/>
-                <w:kern w:val="0"/>
-                <w:lang w:val="en-US" w:eastAsia="ja-JP" w:bidi="ar-SA"/>
-              </w:rPr>
-            </w:pPr>
-            <w:r>
-              <w:rPr>
-                <w:rFonts w:eastAsia="ＭＳ 明朝" w:cs="" w:ascii="Times New Roman" w:hAnsi="Times New Roman"/>
-                <w:b w:val="false"/>
-                <w:bCs w:val="false"/>
-                <w:kern w:val="0"/>
-                <w:sz w:val="24"/>
-                <w:szCs w:val="24"/>
-                <w:lang w:val="en-US" w:eastAsia="ja-JP" w:bidi="ar-SA"/>
-              </w:rPr>
-              <w:t>Determining skewness and kurtosis and interpretation</w:t>
-            </w:r>
-          </w:p>
-          <w:p>
-            <w:pPr>
-              <w:pStyle w:val="Normal"/>
-              <w:widowControl/>
-              <w:numPr>
-                <w:ilvl w:val="0"/>
-                <w:numId w:val="1"/>
-              </w:numPr>
-              <w:spacing w:lineRule="auto" w:line="240" w:before="0" w:after="0"/>
-              <w:jc w:val="left"/>
-              <w:rPr>
-                <w:rFonts w:ascii="Times New Roman" w:hAnsi="Times New Roman" w:eastAsia="ＭＳ 明朝" w:cs=""/>
-                <w:b w:val="false"/>
-                <w:b w:val="false"/>
-                <w:bCs w:val="false"/>
-                <w:kern w:val="0"/>
-                <w:lang w:val="en-US" w:eastAsia="ja-JP" w:bidi="ar-SA"/>
-              </w:rPr>
-            </w:pPr>
-            <w:r>
-              <w:rPr>
-                <w:rFonts w:eastAsia="ＭＳ 明朝" w:cs="" w:ascii="Times New Roman" w:hAnsi="Times New Roman"/>
-                <w:b w:val="false"/>
-                <w:bCs w:val="false"/>
-                <w:kern w:val="0"/>
                 <w:sz w:val="24"/>
                 <w:szCs w:val="24"/>
                 <w:lang w:val="en-US" w:eastAsia="ja-JP" w:bidi="ar-SA"/>
               </w:rPr>
               <w:t>Making box and whisker plot and five number summary and their analyses</w:t>
-            </w:r>
-          </w:p>
-          <w:p>
-            <w:pPr>
-              <w:pStyle w:val="Normal"/>
-              <w:widowControl/>
-              <w:numPr>
-                <w:ilvl w:val="0"/>
-                <w:numId w:val="1"/>
-              </w:numPr>
-              <w:spacing w:lineRule="auto" w:line="240" w:before="0" w:after="0"/>
-              <w:jc w:val="left"/>
-              <w:rPr>
-                <w:sz w:val="24"/>
-                <w:szCs w:val="24"/>
-              </w:rPr>
-            </w:pPr>
-            <w:r>
-              <w:rPr>
-                <w:rFonts w:eastAsia="ＭＳ 明朝" w:cs="" w:ascii="Times New Roman" w:hAnsi="Times New Roman"/>
-                <w:b w:val="false"/>
-                <w:bCs w:val="false"/>
-                <w:kern w:val="0"/>
-                <w:lang w:val="en-US" w:eastAsia="ja-JP" w:bidi="ar-SA"/>
-              </w:rPr>
             </w:r>
           </w:p>
         </w:tc>
         <w:tc>
           <w:tcPr>
-            <w:tcW w:w="1890" w:type="dxa"/>
+            <w:tcW w:w="1439" w:type="dxa"/>
             <w:tcBorders/>
           </w:tcPr>
           <w:p>
             <w:pPr>
               <w:pStyle w:val="Normal"/>
-              <w:widowControl/>
+              <w:widowControl w:val="false"/>
+              <w:suppressAutoHyphens w:val="true"/>
               <w:spacing w:lineRule="auto" w:line="240" w:before="0" w:after="0"/>
               <w:jc w:val="center"/>
               <w:rPr>
@@ -993,7 +879,7 @@
         <w:trPr/>
         <w:tc>
           <w:tcPr>
-            <w:tcW w:w="1260" w:type="dxa"/>
+            <w:tcW w:w="1259" w:type="dxa"/>
             <w:tcBorders>
               <w:top w:val="nil"/>
             </w:tcBorders>
@@ -1001,15 +887,12 @@
           <w:p>
             <w:pPr>
               <w:pStyle w:val="Normal"/>
-              <w:widowControl/>
+              <w:widowControl w:val="false"/>
+              <w:suppressAutoHyphens w:val="true"/>
               <w:spacing w:lineRule="auto" w:line="240" w:before="0" w:after="0"/>
               <w:jc w:val="center"/>
               <w:rPr>
-                <w:rFonts w:ascii="Times New Roman" w:hAnsi="Times New Roman" w:eastAsia="ＭＳ 明朝" w:cs=""/>
-                <w:kern w:val="0"/>
-                <w:sz w:val="22"/>
-                <w:szCs w:val="22"/>
-                <w:lang w:val="en-US" w:eastAsia="ja-JP" w:bidi="ar-SA"/>
+                <w:rFonts w:ascii="Times New Roman" w:hAnsi="Times New Roman"/>
               </w:rPr>
             </w:pPr>
             <w:r>
@@ -1026,7 +909,7 @@
         </w:tc>
         <w:tc>
           <w:tcPr>
-            <w:tcW w:w="1170" w:type="dxa"/>
+            <w:tcW w:w="1261" w:type="dxa"/>
             <w:tcBorders>
               <w:top w:val="nil"/>
             </w:tcBorders>
@@ -1035,15 +918,12 @@
           <w:p>
             <w:pPr>
               <w:pStyle w:val="Normal"/>
-              <w:widowControl/>
+              <w:widowControl w:val="false"/>
+              <w:suppressAutoHyphens w:val="true"/>
               <w:spacing w:lineRule="auto" w:line="240" w:before="0" w:after="0"/>
               <w:jc w:val="center"/>
               <w:rPr>
-                <w:rFonts w:ascii="Times New Roman" w:hAnsi="Times New Roman" w:eastAsia="ＭＳ 明朝" w:cs=""/>
-                <w:kern w:val="0"/>
-                <w:sz w:val="22"/>
-                <w:szCs w:val="22"/>
-                <w:lang w:val="en-US" w:eastAsia="ja-JP" w:bidi="ar-SA"/>
+                <w:rFonts w:ascii="Times New Roman" w:hAnsi="Times New Roman"/>
               </w:rPr>
             </w:pPr>
             <w:r>
@@ -1060,7 +940,7 @@
         </w:tc>
         <w:tc>
           <w:tcPr>
-            <w:tcW w:w="6030" w:type="dxa"/>
+            <w:tcW w:w="6390" w:type="dxa"/>
             <w:tcBorders>
               <w:top w:val="nil"/>
             </w:tcBorders>
@@ -1068,13 +948,12 @@
           <w:p>
             <w:pPr>
               <w:pStyle w:val="Normal"/>
-              <w:widowControl/>
-              <w:spacing w:lineRule="auto" w:line="240" w:before="0" w:after="0"/>
-              <w:jc w:val="left"/>
-              <w:rPr>
-                <w:rFonts w:ascii="Times New Roman" w:hAnsi="Times New Roman" w:eastAsia="ＭＳ 明朝" w:cs=""/>
-                <w:kern w:val="0"/>
-                <w:lang w:val="en-US" w:eastAsia="ja-JP" w:bidi="ar-SA"/>
+              <w:widowControl w:val="false"/>
+              <w:suppressAutoHyphens w:val="true"/>
+              <w:spacing w:lineRule="auto" w:line="240" w:before="0" w:after="0"/>
+              <w:jc w:val="left"/>
+              <w:rPr>
+                <w:rFonts w:ascii="Times New Roman" w:hAnsi="Times New Roman"/>
               </w:rPr>
             </w:pPr>
             <w:r>
@@ -1092,11 +971,12 @@
           <w:p>
             <w:pPr>
               <w:pStyle w:val="Normal"/>
-              <w:widowControl/>
+              <w:widowControl w:val="false"/>
               <w:numPr>
                 <w:ilvl w:val="0"/>
                 <w:numId w:val="2"/>
               </w:numPr>
+              <w:suppressAutoHyphens w:val="true"/>
               <w:spacing w:lineRule="auto" w:line="240" w:before="0" w:after="0"/>
               <w:jc w:val="left"/>
               <w:rPr>
@@ -1119,11 +999,12 @@
           <w:p>
             <w:pPr>
               <w:pStyle w:val="Normal"/>
-              <w:widowControl/>
+              <w:widowControl w:val="false"/>
               <w:numPr>
                 <w:ilvl w:val="0"/>
                 <w:numId w:val="2"/>
               </w:numPr>
+              <w:suppressAutoHyphens w:val="true"/>
               <w:spacing w:lineRule="auto" w:line="240" w:before="0" w:after="0"/>
               <w:jc w:val="left"/>
               <w:rPr>
@@ -1146,11 +1027,12 @@
           <w:p>
             <w:pPr>
               <w:pStyle w:val="Normal"/>
-              <w:widowControl/>
+              <w:widowControl w:val="false"/>
               <w:numPr>
                 <w:ilvl w:val="0"/>
                 <w:numId w:val="2"/>
               </w:numPr>
+              <w:suppressAutoHyphens w:val="true"/>
               <w:spacing w:lineRule="auto" w:line="240" w:before="0" w:after="0"/>
               <w:jc w:val="left"/>
               <w:rPr>
@@ -1167,17 +1049,18 @@
                 <w:szCs w:val="24"/>
                 <w:lang w:val="en-US" w:eastAsia="ja-JP" w:bidi="ar-SA"/>
               </w:rPr>
-              <w:t xml:space="preserve">Measures of simple correlation </w:t>
-            </w:r>
-          </w:p>
-          <w:p>
-            <w:pPr>
-              <w:pStyle w:val="Normal"/>
-              <w:widowControl/>
+              <w:t>Measures of simple correlation</w:t>
+            </w:r>
+          </w:p>
+          <w:p>
+            <w:pPr>
+              <w:pStyle w:val="Normal"/>
+              <w:widowControl w:val="false"/>
               <w:numPr>
                 <w:ilvl w:val="0"/>
                 <w:numId w:val="2"/>
               </w:numPr>
+              <w:suppressAutoHyphens w:val="true"/>
               <w:spacing w:lineRule="auto" w:line="240" w:before="0" w:after="0"/>
               <w:jc w:val="left"/>
               <w:rPr>
@@ -1200,11 +1083,12 @@
           <w:p>
             <w:pPr>
               <w:pStyle w:val="Normal"/>
-              <w:widowControl/>
+              <w:widowControl w:val="false"/>
               <w:numPr>
                 <w:ilvl w:val="0"/>
                 <w:numId w:val="2"/>
               </w:numPr>
+              <w:suppressAutoHyphens w:val="true"/>
               <w:spacing w:lineRule="auto" w:line="240" w:before="0" w:after="0"/>
               <w:jc w:val="left"/>
               <w:rPr>
@@ -1227,11 +1111,12 @@
           <w:p>
             <w:pPr>
               <w:pStyle w:val="Normal"/>
-              <w:widowControl/>
+              <w:widowControl w:val="false"/>
               <w:numPr>
                 <w:ilvl w:val="0"/>
                 <w:numId w:val="2"/>
               </w:numPr>
+              <w:suppressAutoHyphens w:val="true"/>
               <w:spacing w:lineRule="auto" w:line="240" w:before="0" w:after="0"/>
               <w:jc w:val="left"/>
               <w:rPr>
@@ -1254,11 +1139,12 @@
           <w:p>
             <w:pPr>
               <w:pStyle w:val="Normal"/>
-              <w:widowControl/>
+              <w:widowControl w:val="false"/>
               <w:numPr>
                 <w:ilvl w:val="0"/>
                 <w:numId w:val="2"/>
               </w:numPr>
+              <w:suppressAutoHyphens w:val="true"/>
               <w:spacing w:lineRule="auto" w:line="240" w:before="0" w:after="0"/>
               <w:jc w:val="left"/>
               <w:rPr>
@@ -1281,11 +1167,12 @@
           <w:p>
             <w:pPr>
               <w:pStyle w:val="Normal"/>
-              <w:widowControl/>
+              <w:widowControl w:val="false"/>
               <w:numPr>
                 <w:ilvl w:val="0"/>
                 <w:numId w:val="2"/>
               </w:numPr>
+              <w:suppressAutoHyphens w:val="true"/>
               <w:spacing w:lineRule="auto" w:line="240" w:before="0" w:after="0"/>
               <w:jc w:val="left"/>
               <w:rPr>
@@ -1308,11 +1195,12 @@
           <w:p>
             <w:pPr>
               <w:pStyle w:val="Normal"/>
-              <w:widowControl/>
+              <w:widowControl w:val="false"/>
               <w:numPr>
                 <w:ilvl w:val="0"/>
                 <w:numId w:val="2"/>
               </w:numPr>
+              <w:suppressAutoHyphens w:val="true"/>
               <w:spacing w:lineRule="auto" w:line="240" w:before="0" w:after="0"/>
               <w:jc w:val="left"/>
               <w:rPr>
@@ -1335,44 +1223,49 @@
           <w:p>
             <w:pPr>
               <w:pStyle w:val="Normal"/>
-              <w:widowControl/>
-              <w:spacing w:lineRule="auto" w:line="240" w:before="0" w:after="0"/>
-              <w:jc w:val="left"/>
-              <w:rPr>
-                <w:rFonts w:eastAsia="ＭＳ 明朝" w:cs=""/>
+              <w:widowControl w:val="false"/>
+              <w:suppressAutoHyphens w:val="true"/>
+              <w:spacing w:lineRule="auto" w:line="240" w:before="0" w:after="0"/>
+              <w:jc w:val="left"/>
+              <w:rPr>
+                <w:rFonts w:ascii="Times New Roman" w:hAnsi="Times New Roman" w:eastAsia="ＭＳ 明朝" w:cs=""/>
                 <w:b w:val="false"/>
                 <w:b w:val="false"/>
                 <w:bCs w:val="false"/>
                 <w:kern w:val="0"/>
-                <w:sz w:val="24"/>
-                <w:szCs w:val="24"/>
-                <w:lang w:val="en-US" w:eastAsia="ja-JP" w:bidi="ar-SA"/>
-              </w:rPr>
-            </w:pPr>
-            <w:r>
-              <w:rPr>
-                <w:rFonts w:ascii="Times New Roman" w:hAnsi="Times New Roman"/>
-              </w:rPr>
-            </w:r>
-          </w:p>
-          <w:p>
-            <w:pPr>
-              <w:pStyle w:val="Normal"/>
-              <w:widowControl/>
-              <w:spacing w:lineRule="auto" w:line="240" w:before="0" w:after="0"/>
-              <w:jc w:val="left"/>
-              <w:rPr>
-                <w:rFonts w:ascii="Times New Roman" w:hAnsi="Times New Roman"/>
-                <w:b/>
+                <w:sz w:val="22"/>
+                <w:szCs w:val="24"/>
+                <w:lang w:val="en-US" w:eastAsia="ja-JP" w:bidi="ar-SA"/>
+              </w:rPr>
+            </w:pPr>
+            <w:r>
+              <w:rPr>
+                <w:rFonts w:eastAsia="ＭＳ 明朝" w:cs="" w:ascii="Times New Roman" w:hAnsi="Times New Roman"/>
+                <w:b w:val="false"/>
+                <w:bCs w:val="false"/>
+                <w:kern w:val="0"/>
+                <w:sz w:val="22"/>
+                <w:szCs w:val="24"/>
+                <w:lang w:val="en-US" w:eastAsia="ja-JP" w:bidi="ar-SA"/>
+              </w:rPr>
+            </w:r>
+          </w:p>
+          <w:p>
+            <w:pPr>
+              <w:pStyle w:val="Normal"/>
+              <w:widowControl w:val="false"/>
+              <w:suppressAutoHyphens w:val="true"/>
+              <w:spacing w:lineRule="auto" w:line="240" w:before="0" w:after="0"/>
+              <w:jc w:val="left"/>
+              <w:rPr>
+                <w:rFonts w:ascii="Times New Roman" w:hAnsi="Times New Roman"/>
+              </w:rPr>
+            </w:pPr>
+            <w:r>
+              <w:rPr>
+                <w:rFonts w:eastAsia="ＭＳ 明朝" w:cs="" w:ascii="Times New Roman" w:hAnsi="Times New Roman"/>
                 <w:b/>
                 <w:bCs/>
-              </w:rPr>
-            </w:pPr>
-            <w:r>
-              <w:rPr>
-                <w:rFonts w:eastAsia="ＭＳ 明朝" w:cs="" w:ascii="Times New Roman" w:hAnsi="Times New Roman"/>
-                <w:b/>
-                <w:bCs/>
                 <w:kern w:val="0"/>
                 <w:sz w:val="24"/>
                 <w:szCs w:val="24"/>
@@ -1384,11 +1277,12 @@
           <w:p>
             <w:pPr>
               <w:pStyle w:val="Normal"/>
-              <w:widowControl/>
+              <w:widowControl w:val="false"/>
               <w:numPr>
                 <w:ilvl w:val="0"/>
-                <w:numId w:val="2"/>
+                <w:numId w:val="6"/>
               </w:numPr>
+              <w:suppressAutoHyphens w:val="true"/>
               <w:spacing w:lineRule="auto" w:line="240" w:before="0" w:after="0"/>
               <w:jc w:val="left"/>
               <w:rPr>
@@ -1411,11 +1305,12 @@
           <w:p>
             <w:pPr>
               <w:pStyle w:val="Normal"/>
-              <w:widowControl/>
+              <w:widowControl w:val="false"/>
               <w:numPr>
                 <w:ilvl w:val="0"/>
-                <w:numId w:val="2"/>
+                <w:numId w:val="6"/>
               </w:numPr>
+              <w:suppressAutoHyphens w:val="true"/>
               <w:spacing w:lineRule="auto" w:line="240" w:before="0" w:after="0"/>
               <w:jc w:val="left"/>
               <w:rPr>
@@ -1438,11 +1333,12 @@
           <w:p>
             <w:pPr>
               <w:pStyle w:val="Normal"/>
-              <w:widowControl/>
+              <w:widowControl w:val="false"/>
               <w:numPr>
                 <w:ilvl w:val="0"/>
-                <w:numId w:val="2"/>
+                <w:numId w:val="6"/>
               </w:numPr>
+              <w:suppressAutoHyphens w:val="true"/>
               <w:spacing w:lineRule="auto" w:line="240" w:before="0" w:after="0"/>
               <w:jc w:val="left"/>
               <w:rPr>
@@ -1465,11 +1361,12 @@
           <w:p>
             <w:pPr>
               <w:pStyle w:val="Normal"/>
-              <w:widowControl/>
+              <w:widowControl w:val="false"/>
               <w:numPr>
                 <w:ilvl w:val="0"/>
-                <w:numId w:val="2"/>
+                <w:numId w:val="6"/>
               </w:numPr>
+              <w:suppressAutoHyphens w:val="true"/>
               <w:spacing w:lineRule="auto" w:line="240" w:before="0" w:after="0"/>
               <w:jc w:val="left"/>
               <w:rPr>
@@ -1492,11 +1389,12 @@
           <w:p>
             <w:pPr>
               <w:pStyle w:val="Normal"/>
-              <w:widowControl/>
+              <w:widowControl w:val="false"/>
               <w:numPr>
                 <w:ilvl w:val="0"/>
-                <w:numId w:val="2"/>
+                <w:numId w:val="6"/>
               </w:numPr>
+              <w:suppressAutoHyphens w:val="true"/>
               <w:spacing w:lineRule="auto" w:line="240" w:before="0" w:after="0"/>
               <w:jc w:val="left"/>
               <w:rPr>
@@ -1519,7 +1417,7 @@
         </w:tc>
         <w:tc>
           <w:tcPr>
-            <w:tcW w:w="1890" w:type="dxa"/>
+            <w:tcW w:w="1439" w:type="dxa"/>
             <w:tcBorders>
               <w:top w:val="nil"/>
             </w:tcBorders>
@@ -1527,7 +1425,595 @@
           <w:p>
             <w:pPr>
               <w:pStyle w:val="Normal"/>
-              <w:widowControl/>
+              <w:widowControl w:val="false"/>
+              <w:suppressAutoHyphens w:val="true"/>
+              <w:spacing w:lineRule="auto" w:line="240" w:before="0" w:after="0"/>
+              <w:jc w:val="center"/>
+              <w:rPr>
+                <w:rFonts w:ascii="Times New Roman" w:hAnsi="Times New Roman" w:eastAsia="ＭＳ 明朝" w:cs=""/>
+                <w:kern w:val="0"/>
+                <w:sz w:val="22"/>
+                <w:szCs w:val="22"/>
+                <w:lang w:val="en-US" w:eastAsia="ja-JP" w:bidi="ar-SA"/>
+              </w:rPr>
+            </w:pPr>
+            <w:r>
+              <w:rPr>
+                <w:rFonts w:eastAsia="ＭＳ 明朝" w:cs="" w:ascii="Times New Roman" w:hAnsi="Times New Roman"/>
+                <w:kern w:val="0"/>
+                <w:sz w:val="22"/>
+                <w:szCs w:val="22"/>
+                <w:lang w:val="en-US" w:eastAsia="ja-JP" w:bidi="ar-SA"/>
+              </w:rPr>
+            </w:r>
+          </w:p>
+        </w:tc>
+      </w:tr>
+      <w:tr>
+        <w:trPr/>
+        <w:tc>
+          <w:tcPr>
+            <w:tcW w:w="1259" w:type="dxa"/>
+            <w:tcBorders>
+              <w:top w:val="nil"/>
+            </w:tcBorders>
+          </w:tcPr>
+          <w:p>
+            <w:pPr>
+              <w:pStyle w:val="Normal"/>
+              <w:widowControl w:val="false"/>
+              <w:suppressAutoHyphens w:val="true"/>
+              <w:spacing w:lineRule="auto" w:line="240" w:before="0" w:after="0"/>
+              <w:jc w:val="center"/>
+              <w:rPr>
+                <w:rFonts w:ascii="Times New Roman" w:hAnsi="Times New Roman" w:eastAsia="ＭＳ 明朝" w:cs=""/>
+                <w:kern w:val="0"/>
+                <w:sz w:val="22"/>
+                <w:szCs w:val="22"/>
+                <w:lang w:val="en-US" w:eastAsia="ja-JP" w:bidi="ar-SA"/>
+              </w:rPr>
+            </w:pPr>
+            <w:r>
+              <w:rPr>
+                <w:rFonts w:eastAsia="ＭＳ 明朝" w:cs="" w:ascii="Times New Roman" w:hAnsi="Times New Roman"/>
+                <w:kern w:val="0"/>
+                <w:sz w:val="22"/>
+                <w:szCs w:val="22"/>
+                <w:lang w:val="en-US" w:eastAsia="ja-JP" w:bidi="ar-SA"/>
+              </w:rPr>
+              <w:t>3</w:t>
+            </w:r>
+          </w:p>
+        </w:tc>
+        <w:tc>
+          <w:tcPr>
+            <w:tcW w:w="1261" w:type="dxa"/>
+            <w:tcBorders>
+              <w:top w:val="nil"/>
+            </w:tcBorders>
+            <w:vAlign w:val="center"/>
+          </w:tcPr>
+          <w:p>
+            <w:pPr>
+              <w:pStyle w:val="Normal"/>
+              <w:widowControl w:val="false"/>
+              <w:suppressAutoHyphens w:val="true"/>
+              <w:spacing w:lineRule="auto" w:line="240" w:before="0" w:after="0"/>
+              <w:jc w:val="center"/>
+              <w:rPr>
+                <w:rFonts w:ascii="Times New Roman" w:hAnsi="Times New Roman" w:eastAsia="ＭＳ 明朝" w:cs=""/>
+                <w:kern w:val="0"/>
+                <w:sz w:val="22"/>
+                <w:szCs w:val="22"/>
+                <w:lang w:val="en-US" w:eastAsia="ja-JP" w:bidi="ar-SA"/>
+              </w:rPr>
+            </w:pPr>
+            <w:r>
+              <w:rPr>
+                <w:rFonts w:eastAsia="ＭＳ 明朝" w:cs="" w:ascii="Times New Roman" w:hAnsi="Times New Roman"/>
+                <w:kern w:val="0"/>
+                <w:sz w:val="22"/>
+                <w:szCs w:val="22"/>
+                <w:lang w:val="en-US" w:eastAsia="ja-JP" w:bidi="ar-SA"/>
+              </w:rPr>
+              <w:t>Seven</w:t>
+            </w:r>
+          </w:p>
+        </w:tc>
+        <w:tc>
+          <w:tcPr>
+            <w:tcW w:w="6390" w:type="dxa"/>
+            <w:tcBorders>
+              <w:top w:val="nil"/>
+            </w:tcBorders>
+          </w:tcPr>
+          <w:p>
+            <w:pPr>
+              <w:pStyle w:val="Normal"/>
+              <w:widowControl w:val="false"/>
+              <w:suppressAutoHyphens w:val="true"/>
+              <w:spacing w:lineRule="auto" w:line="240" w:before="0" w:after="0"/>
+              <w:jc w:val="left"/>
+              <w:rPr>
+                <w:rFonts w:ascii="Times New Roman" w:hAnsi="Times New Roman"/>
+              </w:rPr>
+            </w:pPr>
+            <w:r>
+              <w:rPr>
+                <w:rFonts w:eastAsia="ＭＳ 明朝" w:cs="" w:ascii="Times New Roman" w:hAnsi="Times New Roman"/>
+                <w:b/>
+                <w:kern w:val="0"/>
+                <w:sz w:val="24"/>
+                <w:szCs w:val="24"/>
+                <w:lang w:val="en-US" w:eastAsia="ja-JP" w:bidi="ar-SA"/>
+              </w:rPr>
+              <w:t>Time Series</w:t>
+            </w:r>
+          </w:p>
+          <w:p>
+            <w:pPr>
+              <w:pStyle w:val="Normal"/>
+              <w:widowControl w:val="false"/>
+              <w:numPr>
+                <w:ilvl w:val="0"/>
+                <w:numId w:val="3"/>
+              </w:numPr>
+              <w:suppressAutoHyphens w:val="true"/>
+              <w:spacing w:lineRule="auto" w:line="240" w:before="0" w:after="0"/>
+              <w:jc w:val="left"/>
+              <w:rPr>
+                <w:rFonts w:ascii="Times New Roman" w:hAnsi="Times New Roman"/>
+              </w:rPr>
+            </w:pPr>
+            <w:r>
+              <w:rPr>
+                <w:rFonts w:eastAsia="ＭＳ 明朝" w:cs="" w:ascii="Times New Roman" w:hAnsi="Times New Roman"/>
+                <w:b w:val="false"/>
+                <w:bCs w:val="false"/>
+                <w:kern w:val="0"/>
+                <w:sz w:val="24"/>
+                <w:szCs w:val="24"/>
+                <w:lang w:val="en-US" w:eastAsia="ja-JP" w:bidi="ar-SA"/>
+              </w:rPr>
+              <w:t>Bivariate data</w:t>
+            </w:r>
+          </w:p>
+          <w:p>
+            <w:pPr>
+              <w:pStyle w:val="Normal"/>
+              <w:widowControl w:val="false"/>
+              <w:numPr>
+                <w:ilvl w:val="0"/>
+                <w:numId w:val="3"/>
+              </w:numPr>
+              <w:suppressAutoHyphens w:val="true"/>
+              <w:spacing w:lineRule="auto" w:line="240" w:before="0" w:after="0"/>
+              <w:jc w:val="left"/>
+              <w:rPr>
+                <w:rFonts w:ascii="Times New Roman" w:hAnsi="Times New Roman"/>
+              </w:rPr>
+            </w:pPr>
+            <w:r>
+              <w:rPr>
+                <w:rFonts w:eastAsia="ＭＳ 明朝" w:cs="" w:ascii="Times New Roman" w:hAnsi="Times New Roman"/>
+                <w:b w:val="false"/>
+                <w:bCs w:val="false"/>
+                <w:kern w:val="0"/>
+                <w:sz w:val="24"/>
+                <w:szCs w:val="24"/>
+                <w:lang w:val="en-US" w:eastAsia="ja-JP" w:bidi="ar-SA"/>
+              </w:rPr>
+              <w:t>Components of time series</w:t>
+            </w:r>
+          </w:p>
+          <w:p>
+            <w:pPr>
+              <w:pStyle w:val="Normal"/>
+              <w:widowControl w:val="false"/>
+              <w:numPr>
+                <w:ilvl w:val="0"/>
+                <w:numId w:val="3"/>
+              </w:numPr>
+              <w:suppressAutoHyphens w:val="true"/>
+              <w:spacing w:lineRule="auto" w:line="240" w:before="0" w:after="0"/>
+              <w:jc w:val="left"/>
+              <w:rPr>
+                <w:rFonts w:ascii="Times New Roman" w:hAnsi="Times New Roman"/>
+              </w:rPr>
+            </w:pPr>
+            <w:r>
+              <w:rPr>
+                <w:rFonts w:eastAsia="ＭＳ 明朝" w:cs="" w:ascii="Times New Roman" w:hAnsi="Times New Roman"/>
+                <w:b w:val="false"/>
+                <w:bCs w:val="false"/>
+                <w:kern w:val="0"/>
+                <w:sz w:val="24"/>
+                <w:szCs w:val="24"/>
+                <w:lang w:val="en-US" w:eastAsia="ja-JP" w:bidi="ar-SA"/>
+              </w:rPr>
+              <w:t>Techniques of fiding general trend</w:t>
+            </w:r>
+          </w:p>
+          <w:p>
+            <w:pPr>
+              <w:pStyle w:val="Normal"/>
+              <w:widowControl w:val="false"/>
+              <w:numPr>
+                <w:ilvl w:val="0"/>
+                <w:numId w:val="3"/>
+              </w:numPr>
+              <w:suppressAutoHyphens w:val="true"/>
+              <w:spacing w:lineRule="auto" w:line="240" w:before="0" w:after="0"/>
+              <w:jc w:val="left"/>
+              <w:rPr>
+                <w:rFonts w:ascii="Times New Roman" w:hAnsi="Times New Roman"/>
+              </w:rPr>
+            </w:pPr>
+            <w:r>
+              <w:rPr>
+                <w:rFonts w:eastAsia="ＭＳ 明朝" w:cs="" w:ascii="Times New Roman" w:hAnsi="Times New Roman"/>
+                <w:b w:val="false"/>
+                <w:bCs w:val="false"/>
+                <w:kern w:val="0"/>
+                <w:sz w:val="24"/>
+                <w:szCs w:val="24"/>
+                <w:lang w:val="en-US" w:eastAsia="ja-JP" w:bidi="ar-SA"/>
+              </w:rPr>
+              <w:t>Application of time series</w:t>
+            </w:r>
+          </w:p>
+          <w:p>
+            <w:pPr>
+              <w:pStyle w:val="Normal"/>
+              <w:widowControl w:val="false"/>
+              <w:numPr>
+                <w:ilvl w:val="0"/>
+                <w:numId w:val="0"/>
+              </w:numPr>
+              <w:suppressAutoHyphens w:val="true"/>
+              <w:spacing w:lineRule="auto" w:line="240" w:before="0" w:after="0"/>
+              <w:ind w:left="720" w:hanging="0"/>
+              <w:jc w:val="left"/>
+              <w:rPr>
+                <w:rFonts w:ascii="Times New Roman" w:hAnsi="Times New Roman"/>
+              </w:rPr>
+            </w:pPr>
+            <w:r>
+              <w:rPr>
+                <w:rFonts w:ascii="Times New Roman" w:hAnsi="Times New Roman"/>
+              </w:rPr>
+            </w:r>
+          </w:p>
+          <w:p>
+            <w:pPr>
+              <w:pStyle w:val="Normal"/>
+              <w:widowControl w:val="false"/>
+              <w:numPr>
+                <w:ilvl w:val="0"/>
+                <w:numId w:val="0"/>
+              </w:numPr>
+              <w:suppressAutoHyphens w:val="true"/>
+              <w:spacing w:lineRule="auto" w:line="240" w:before="0" w:after="0"/>
+              <w:ind w:left="720" w:hanging="0"/>
+              <w:jc w:val="left"/>
+              <w:rPr>
+                <w:rFonts w:ascii="Times New Roman" w:hAnsi="Times New Roman"/>
+                <w:b/>
+                <w:b/>
+                <w:bCs/>
+              </w:rPr>
+            </w:pPr>
+            <w:r>
+              <w:rPr>
+                <w:rFonts w:eastAsia="ＭＳ 明朝" w:cs="" w:ascii="Times New Roman" w:hAnsi="Times New Roman"/>
+                <w:b/>
+                <w:bCs/>
+                <w:kern w:val="0"/>
+                <w:sz w:val="24"/>
+                <w:szCs w:val="24"/>
+                <w:lang w:val="en-US" w:eastAsia="ja-JP" w:bidi="ar-SA"/>
+              </w:rPr>
+              <w:t>Practical</w:t>
+            </w:r>
+          </w:p>
+          <w:p>
+            <w:pPr>
+              <w:pStyle w:val="Normal"/>
+              <w:widowControl w:val="false"/>
+              <w:numPr>
+                <w:ilvl w:val="0"/>
+                <w:numId w:val="0"/>
+              </w:numPr>
+              <w:suppressAutoHyphens w:val="true"/>
+              <w:spacing w:lineRule="auto" w:line="240" w:before="0" w:after="0"/>
+              <w:ind w:left="720" w:hanging="0"/>
+              <w:jc w:val="left"/>
+              <w:rPr>
+                <w:rFonts w:ascii="Times New Roman" w:hAnsi="Times New Roman"/>
+              </w:rPr>
+            </w:pPr>
+            <w:r>
+              <w:rPr>
+                <w:rFonts w:eastAsia="ＭＳ 明朝" w:cs="" w:ascii="Times New Roman" w:hAnsi="Times New Roman"/>
+                <w:b w:val="false"/>
+                <w:bCs w:val="false"/>
+                <w:kern w:val="0"/>
+                <w:sz w:val="24"/>
+                <w:szCs w:val="24"/>
+                <w:lang w:val="en-US" w:eastAsia="ja-JP" w:bidi="ar-SA"/>
+              </w:rPr>
+              <w:t>1. Determination of general trend and prediction</w:t>
+            </w:r>
+          </w:p>
+        </w:tc>
+        <w:tc>
+          <w:tcPr>
+            <w:tcW w:w="1439" w:type="dxa"/>
+            <w:tcBorders>
+              <w:top w:val="nil"/>
+            </w:tcBorders>
+          </w:tcPr>
+          <w:p>
+            <w:pPr>
+              <w:pStyle w:val="Normal"/>
+              <w:widowControl w:val="false"/>
+              <w:suppressAutoHyphens w:val="true"/>
+              <w:spacing w:lineRule="auto" w:line="240" w:before="0" w:after="0"/>
+              <w:jc w:val="center"/>
+              <w:rPr>
+                <w:rFonts w:ascii="Times New Roman" w:hAnsi="Times New Roman" w:eastAsia="ＭＳ 明朝" w:cs=""/>
+                <w:kern w:val="0"/>
+                <w:sz w:val="22"/>
+                <w:szCs w:val="22"/>
+                <w:lang w:val="en-US" w:eastAsia="ja-JP" w:bidi="ar-SA"/>
+              </w:rPr>
+            </w:pPr>
+            <w:r>
+              <w:rPr>
+                <w:rFonts w:eastAsia="ＭＳ 明朝" w:cs="" w:ascii="Times New Roman" w:hAnsi="Times New Roman"/>
+                <w:kern w:val="0"/>
+                <w:sz w:val="22"/>
+                <w:szCs w:val="22"/>
+                <w:lang w:val="en-US" w:eastAsia="ja-JP" w:bidi="ar-SA"/>
+              </w:rPr>
+            </w:r>
+          </w:p>
+        </w:tc>
+      </w:tr>
+      <w:tr>
+        <w:trPr/>
+        <w:tc>
+          <w:tcPr>
+            <w:tcW w:w="1259" w:type="dxa"/>
+            <w:tcBorders>
+              <w:top w:val="nil"/>
+            </w:tcBorders>
+          </w:tcPr>
+          <w:p>
+            <w:pPr>
+              <w:pStyle w:val="Normal"/>
+              <w:widowControl w:val="false"/>
+              <w:suppressAutoHyphens w:val="true"/>
+              <w:spacing w:lineRule="auto" w:line="240" w:before="0" w:after="0"/>
+              <w:jc w:val="center"/>
+              <w:rPr>
+                <w:rFonts w:ascii="Times New Roman" w:hAnsi="Times New Roman" w:eastAsia="ＭＳ 明朝" w:cs=""/>
+                <w:kern w:val="0"/>
+                <w:sz w:val="22"/>
+                <w:szCs w:val="22"/>
+                <w:lang w:val="en-US" w:eastAsia="ja-JP" w:bidi="ar-SA"/>
+              </w:rPr>
+            </w:pPr>
+            <w:r>
+              <w:rPr>
+                <w:rFonts w:eastAsia="ＭＳ 明朝" w:cs="" w:ascii="Times New Roman" w:hAnsi="Times New Roman"/>
+                <w:kern w:val="0"/>
+                <w:sz w:val="22"/>
+                <w:szCs w:val="22"/>
+                <w:lang w:val="en-US" w:eastAsia="ja-JP" w:bidi="ar-SA"/>
+              </w:rPr>
+              <w:t>4</w:t>
+            </w:r>
+          </w:p>
+        </w:tc>
+        <w:tc>
+          <w:tcPr>
+            <w:tcW w:w="1261" w:type="dxa"/>
+            <w:tcBorders>
+              <w:top w:val="nil"/>
+            </w:tcBorders>
+            <w:vAlign w:val="center"/>
+          </w:tcPr>
+          <w:p>
+            <w:pPr>
+              <w:pStyle w:val="Normal"/>
+              <w:widowControl w:val="false"/>
+              <w:suppressAutoHyphens w:val="true"/>
+              <w:spacing w:lineRule="auto" w:line="240" w:before="0" w:after="0"/>
+              <w:jc w:val="center"/>
+              <w:rPr>
+                <w:rFonts w:ascii="Times New Roman" w:hAnsi="Times New Roman" w:eastAsia="ＭＳ 明朝" w:cs=""/>
+                <w:kern w:val="0"/>
+                <w:sz w:val="22"/>
+                <w:szCs w:val="22"/>
+                <w:lang w:val="en-US" w:eastAsia="ja-JP" w:bidi="ar-SA"/>
+              </w:rPr>
+            </w:pPr>
+            <w:r>
+              <w:rPr>
+                <w:rFonts w:eastAsia="ＭＳ 明朝" w:cs="" w:ascii="Times New Roman" w:hAnsi="Times New Roman"/>
+                <w:kern w:val="0"/>
+                <w:sz w:val="22"/>
+                <w:szCs w:val="22"/>
+                <w:lang w:val="en-US" w:eastAsia="ja-JP" w:bidi="ar-SA"/>
+              </w:rPr>
+              <w:t>Eight</w:t>
+            </w:r>
+          </w:p>
+        </w:tc>
+        <w:tc>
+          <w:tcPr>
+            <w:tcW w:w="6390" w:type="dxa"/>
+            <w:tcBorders>
+              <w:top w:val="nil"/>
+            </w:tcBorders>
+          </w:tcPr>
+          <w:p>
+            <w:pPr>
+              <w:pStyle w:val="Normal"/>
+              <w:widowControl w:val="false"/>
+              <w:suppressAutoHyphens w:val="true"/>
+              <w:spacing w:lineRule="auto" w:line="240" w:before="0" w:after="0"/>
+              <w:jc w:val="left"/>
+              <w:rPr>
+                <w:rFonts w:ascii="Times New Roman" w:hAnsi="Times New Roman" w:eastAsia="ＭＳ 明朝" w:cs=""/>
+                <w:b/>
+                <w:b/>
+                <w:bCs/>
+                <w:kern w:val="0"/>
+                <w:sz w:val="22"/>
+                <w:szCs w:val="22"/>
+                <w:lang w:val="en-US" w:eastAsia="ja-JP" w:bidi="ar-SA"/>
+              </w:rPr>
+            </w:pPr>
+            <w:r>
+              <w:rPr>
+                <w:rFonts w:eastAsia="ＭＳ 明朝" w:cs="" w:ascii="Times New Roman" w:hAnsi="Times New Roman"/>
+                <w:b/>
+                <w:bCs/>
+                <w:kern w:val="0"/>
+                <w:sz w:val="22"/>
+                <w:szCs w:val="22"/>
+                <w:lang w:val="en-US" w:eastAsia="ja-JP" w:bidi="ar-SA"/>
+              </w:rPr>
+              <w:t>Published Statistics in Bangladesh</w:t>
+            </w:r>
+          </w:p>
+          <w:p>
+            <w:pPr>
+              <w:pStyle w:val="Normal"/>
+              <w:widowControl w:val="false"/>
+              <w:numPr>
+                <w:ilvl w:val="0"/>
+                <w:numId w:val="4"/>
+              </w:numPr>
+              <w:suppressAutoHyphens w:val="true"/>
+              <w:spacing w:lineRule="auto" w:line="240" w:before="0" w:after="0"/>
+              <w:jc w:val="left"/>
+              <w:rPr>
+                <w:rFonts w:ascii="Times New Roman" w:hAnsi="Times New Roman"/>
+              </w:rPr>
+            </w:pPr>
+            <w:r>
+              <w:rPr>
+                <w:rFonts w:eastAsia="ＭＳ 明朝" w:cs="" w:ascii="Times New Roman" w:hAnsi="Times New Roman"/>
+                <w:b w:val="false"/>
+                <w:bCs w:val="false"/>
+                <w:kern w:val="0"/>
+                <w:sz w:val="24"/>
+                <w:szCs w:val="24"/>
+                <w:lang w:val="en-US" w:eastAsia="ja-JP" w:bidi="ar-SA"/>
+              </w:rPr>
+              <w:t>Sources of statistics in Bangladesh</w:t>
+            </w:r>
+          </w:p>
+          <w:p>
+            <w:pPr>
+              <w:pStyle w:val="Normal"/>
+              <w:widowControl w:val="false"/>
+              <w:numPr>
+                <w:ilvl w:val="0"/>
+                <w:numId w:val="4"/>
+              </w:numPr>
+              <w:suppressAutoHyphens w:val="true"/>
+              <w:spacing w:lineRule="auto" w:line="240" w:before="0" w:after="0"/>
+              <w:jc w:val="left"/>
+              <w:rPr>
+                <w:rFonts w:ascii="Times New Roman" w:hAnsi="Times New Roman"/>
+              </w:rPr>
+            </w:pPr>
+            <w:r>
+              <w:rPr>
+                <w:rFonts w:eastAsia="ＭＳ 明朝" w:cs="" w:ascii="Times New Roman" w:hAnsi="Times New Roman"/>
+                <w:b w:val="false"/>
+                <w:bCs w:val="false"/>
+                <w:kern w:val="0"/>
+                <w:sz w:val="24"/>
+                <w:szCs w:val="24"/>
+                <w:lang w:val="en-US" w:eastAsia="ja-JP" w:bidi="ar-SA"/>
+              </w:rPr>
+              <w:t>Classificaton of published Statistics in Bangladesh</w:t>
+            </w:r>
+          </w:p>
+          <w:p>
+            <w:pPr>
+              <w:pStyle w:val="Normal"/>
+              <w:widowControl w:val="false"/>
+              <w:numPr>
+                <w:ilvl w:val="0"/>
+                <w:numId w:val="4"/>
+              </w:numPr>
+              <w:suppressAutoHyphens w:val="true"/>
+              <w:spacing w:lineRule="auto" w:line="240" w:before="0" w:after="0"/>
+              <w:jc w:val="left"/>
+              <w:rPr>
+                <w:rFonts w:ascii="Times New Roman" w:hAnsi="Times New Roman"/>
+              </w:rPr>
+            </w:pPr>
+            <w:r>
+              <w:rPr>
+                <w:rFonts w:eastAsia="ＭＳ 明朝" w:cs="" w:ascii="Times New Roman" w:hAnsi="Times New Roman"/>
+                <w:b w:val="false"/>
+                <w:bCs w:val="false"/>
+                <w:kern w:val="0"/>
+                <w:sz w:val="24"/>
+                <w:szCs w:val="24"/>
+                <w:lang w:val="en-US" w:eastAsia="ja-JP" w:bidi="ar-SA"/>
+              </w:rPr>
+              <w:t>Limitations of published Statistics in Bangladesh and ways to improve</w:t>
+            </w:r>
+          </w:p>
+          <w:p>
+            <w:pPr>
+              <w:pStyle w:val="Normal"/>
+              <w:widowControl w:val="false"/>
+              <w:numPr>
+                <w:ilvl w:val="0"/>
+                <w:numId w:val="4"/>
+              </w:numPr>
+              <w:suppressAutoHyphens w:val="true"/>
+              <w:spacing w:lineRule="auto" w:line="240" w:before="0" w:after="0"/>
+              <w:jc w:val="left"/>
+              <w:rPr>
+                <w:rFonts w:ascii="Times New Roman" w:hAnsi="Times New Roman"/>
+              </w:rPr>
+            </w:pPr>
+            <w:r>
+              <w:rPr>
+                <w:rFonts w:eastAsia="ＭＳ 明朝" w:cs="" w:ascii="Times New Roman" w:hAnsi="Times New Roman"/>
+                <w:b w:val="false"/>
+                <w:bCs w:val="false"/>
+                <w:kern w:val="0"/>
+                <w:sz w:val="24"/>
+                <w:szCs w:val="24"/>
+                <w:lang w:val="en-US" w:eastAsia="ja-JP" w:bidi="ar-SA"/>
+              </w:rPr>
+              <w:t>Published information based on latest census</w:t>
+            </w:r>
+          </w:p>
+        </w:tc>
+        <w:tc>
+          <w:tcPr>
+            <w:tcW w:w="1439" w:type="dxa"/>
+            <w:tcBorders>
+              <w:top w:val="nil"/>
+            </w:tcBorders>
+          </w:tcPr>
+          <w:p>
+            <w:pPr>
+              <w:pStyle w:val="Normal"/>
+              <w:widowControl w:val="false"/>
+              <w:suppressAutoHyphens w:val="true"/>
               <w:spacing w:lineRule="auto" w:line="240" w:before="0" w:after="0"/>
               <w:jc w:val="center"/>
               <w:rPr>
@@ -1620,12 +2106,16 @@
         <w:jc w:val="center"/>
         <w:rPr>
           <w:rFonts w:ascii="Times New Roman" w:hAnsi="Times New Roman"/>
+          <w:b/>
+          <w:b/>
+          <w:bCs/>
         </w:rPr>
       </w:pPr>
       <w:r>
         <w:rPr>
           <w:rFonts w:ascii="Times New Roman" w:hAnsi="Times New Roman"/>
           <w:b/>
+          <w:bCs/>
         </w:rPr>
         <w:t>Signature: Head of the Department</w:t>
       </w:r>
@@ -1634,43 +2124,6 @@
       <w:pPr>
         <w:pStyle w:val="Normal"/>
         <w:spacing w:lineRule="auto" w:line="240" w:before="0" w:after="0"/>
-        <w:jc w:val="center"/>
-        <w:rPr>
-          <w:rFonts w:ascii="Times New Roman" w:hAnsi="Times New Roman"/>
-          <w:sz w:val="28"/>
-          <w:szCs w:val="28"/>
-        </w:rPr>
-      </w:pPr>
-      <w:r>
-        <w:rPr>
-          <w:rFonts w:ascii="Times New Roman" w:hAnsi="Times New Roman"/>
-          <w:sz w:val="28"/>
-          <w:szCs w:val="28"/>
-        </w:rPr>
-      </w:r>
-    </w:p>
-    <w:p>
-      <w:pPr>
-        <w:pStyle w:val="Normal"/>
-        <w:spacing w:before="0" w:after="0"/>
-        <w:rPr>
-          <w:rFonts w:ascii="Times New Roman" w:hAnsi="Times New Roman"/>
-          <w:sz w:val="28"/>
-          <w:szCs w:val="28"/>
-        </w:rPr>
-      </w:pPr>
-      <w:r>
-        <w:rPr>
-          <w:rFonts w:ascii="Times New Roman" w:hAnsi="Times New Roman"/>
-          <w:sz w:val="28"/>
-          <w:szCs w:val="28"/>
-        </w:rPr>
-      </w:r>
-    </w:p>
-    <w:p>
-      <w:pPr>
-        <w:pStyle w:val="Normal"/>
-        <w:spacing w:before="0" w:after="0"/>
         <w:jc w:val="center"/>
         <w:rPr>
           <w:rFonts w:ascii="Times New Roman" w:hAnsi="Times New Roman"/>
@@ -1684,7 +2137,7 @@
     </w:p>
     <w:sectPr>
       <w:type w:val="nextPage"/>
-      <w:pgSz w:w="12240" w:h="15840"/>
+      <w:pgSz w:w="12240" w:h="20160"/>
       <w:pgMar w:left="1440" w:right="1440" w:gutter="0" w:header="0" w:top="1440" w:footer="0" w:bottom="1440"/>
       <w:pgNumType w:fmt="decimal"/>
       <w:formProt w:val="false"/>
@@ -1709,6 +2162,7 @@
         </w:tabs>
         <w:ind w:left="720" w:hanging="360"/>
       </w:pPr>
+      <w:rPr/>
     </w:lvl>
     <w:lvl w:ilvl="1">
       <w:start w:val="1"/>
@@ -1721,6 +2175,7 @@
         </w:tabs>
         <w:ind w:left="1080" w:hanging="360"/>
       </w:pPr>
+      <w:rPr/>
     </w:lvl>
     <w:lvl w:ilvl="2">
       <w:start w:val="1"/>
@@ -1733,6 +2188,7 @@
         </w:tabs>
         <w:ind w:left="1440" w:hanging="360"/>
       </w:pPr>
+      <w:rPr/>
     </w:lvl>
     <w:lvl w:ilvl="3">
       <w:start w:val="1"/>
@@ -1745,6 +2201,7 @@
         </w:tabs>
         <w:ind w:left="1800" w:hanging="360"/>
       </w:pPr>
+      <w:rPr/>
     </w:lvl>
     <w:lvl w:ilvl="4">
       <w:start w:val="1"/>
@@ -1757,6 +2214,7 @@
         </w:tabs>
         <w:ind w:left="2160" w:hanging="360"/>
       </w:pPr>
+      <w:rPr/>
     </w:lvl>
     <w:lvl w:ilvl="5">
       <w:start w:val="1"/>
@@ -1769,6 +2227,7 @@
         </w:tabs>
         <w:ind w:left="2520" w:hanging="360"/>
       </w:pPr>
+      <w:rPr/>
     </w:lvl>
     <w:lvl w:ilvl="6">
       <w:start w:val="1"/>
@@ -1781,6 +2240,7 @@
         </w:tabs>
         <w:ind w:left="2880" w:hanging="360"/>
       </w:pPr>
+      <w:rPr/>
     </w:lvl>
     <w:lvl w:ilvl="7">
       <w:start w:val="1"/>
@@ -1793,6 +2253,7 @@
         </w:tabs>
         <w:ind w:left="3240" w:hanging="360"/>
       </w:pPr>
+      <w:rPr/>
     </w:lvl>
     <w:lvl w:ilvl="8">
       <w:start w:val="1"/>
@@ -1805,6 +2266,7 @@
         </w:tabs>
         <w:ind w:left="3600" w:hanging="360"/>
       </w:pPr>
+      <w:rPr/>
     </w:lvl>
   </w:abstractNum>
   <w:abstractNum w:abstractNumId="2">
@@ -1927,6 +2389,601 @@
     </w:lvl>
   </w:abstractNum>
   <w:abstractNum w:abstractNumId="3">
+    <w:lvl w:ilvl="0">
+      <w:start w:val="1"/>
+      <w:numFmt w:val="decimal"/>
+      <w:lvlText w:val="Lesson - %1."/>
+      <w:lvlJc w:val="left"/>
+      <w:pPr>
+        <w:tabs>
+          <w:tab w:val="num" w:pos="720"/>
+        </w:tabs>
+        <w:ind w:left="720" w:hanging="360"/>
+      </w:pPr>
+      <w:rPr/>
+    </w:lvl>
+    <w:lvl w:ilvl="1">
+      <w:start w:val="1"/>
+      <w:numFmt w:val="decimal"/>
+      <w:lvlText w:val="%2."/>
+      <w:lvlJc w:val="left"/>
+      <w:pPr>
+        <w:tabs>
+          <w:tab w:val="num" w:pos="1080"/>
+        </w:tabs>
+        <w:ind w:left="1080" w:hanging="360"/>
+      </w:pPr>
+      <w:rPr/>
+    </w:lvl>
+    <w:lvl w:ilvl="2">
+      <w:start w:val="1"/>
+      <w:numFmt w:val="decimal"/>
+      <w:lvlText w:val="%3."/>
+      <w:lvlJc w:val="left"/>
+      <w:pPr>
+        <w:tabs>
+          <w:tab w:val="num" w:pos="1440"/>
+        </w:tabs>
+        <w:ind w:left="1440" w:hanging="360"/>
+      </w:pPr>
+      <w:rPr/>
+    </w:lvl>
+    <w:lvl w:ilvl="3">
+      <w:start w:val="1"/>
+      <w:numFmt w:val="decimal"/>
+      <w:lvlText w:val="%4."/>
+      <w:lvlJc w:val="left"/>
+      <w:pPr>
+        <w:tabs>
+          <w:tab w:val="num" w:pos="1800"/>
+        </w:tabs>
+        <w:ind w:left="1800" w:hanging="360"/>
+      </w:pPr>
+      <w:rPr/>
+    </w:lvl>
+    <w:lvl w:ilvl="4">
+      <w:start w:val="1"/>
+      <w:numFmt w:val="decimal"/>
+      <w:lvlText w:val="%5."/>
+      <w:lvlJc w:val="left"/>
+      <w:pPr>
+        <w:tabs>
+          <w:tab w:val="num" w:pos="2160"/>
+        </w:tabs>
+        <w:ind w:left="2160" w:hanging="360"/>
+      </w:pPr>
+      <w:rPr/>
+    </w:lvl>
+    <w:lvl w:ilvl="5">
+      <w:start w:val="1"/>
+      <w:numFmt w:val="decimal"/>
+      <w:lvlText w:val="%6."/>
+      <w:lvlJc w:val="left"/>
+      <w:pPr>
+        <w:tabs>
+          <w:tab w:val="num" w:pos="2520"/>
+        </w:tabs>
+        <w:ind w:left="2520" w:hanging="360"/>
+      </w:pPr>
+      <w:rPr/>
+    </w:lvl>
+    <w:lvl w:ilvl="6">
+      <w:start w:val="1"/>
+      <w:numFmt w:val="decimal"/>
+      <w:lvlText w:val="%7."/>
+      <w:lvlJc w:val="left"/>
+      <w:pPr>
+        <w:tabs>
+          <w:tab w:val="num" w:pos="2880"/>
+        </w:tabs>
+        <w:ind w:left="2880" w:hanging="360"/>
+      </w:pPr>
+      <w:rPr/>
+    </w:lvl>
+    <w:lvl w:ilvl="7">
+      <w:start w:val="1"/>
+      <w:numFmt w:val="decimal"/>
+      <w:lvlText w:val="%8."/>
+      <w:lvlJc w:val="left"/>
+      <w:pPr>
+        <w:tabs>
+          <w:tab w:val="num" w:pos="3240"/>
+        </w:tabs>
+        <w:ind w:left="3240" w:hanging="360"/>
+      </w:pPr>
+      <w:rPr/>
+    </w:lvl>
+    <w:lvl w:ilvl="8">
+      <w:start w:val="1"/>
+      <w:numFmt w:val="decimal"/>
+      <w:lvlText w:val="%9."/>
+      <w:lvlJc w:val="left"/>
+      <w:pPr>
+        <w:tabs>
+          <w:tab w:val="num" w:pos="3600"/>
+        </w:tabs>
+        <w:ind w:left="3600" w:hanging="360"/>
+      </w:pPr>
+      <w:rPr/>
+    </w:lvl>
+  </w:abstractNum>
+  <w:abstractNum w:abstractNumId="4">
+    <w:lvl w:ilvl="0">
+      <w:start w:val="1"/>
+      <w:numFmt w:val="decimal"/>
+      <w:lvlText w:val="Lesson - %1."/>
+      <w:lvlJc w:val="left"/>
+      <w:pPr>
+        <w:tabs>
+          <w:tab w:val="num" w:pos="720"/>
+        </w:tabs>
+        <w:ind w:left="720" w:hanging="360"/>
+      </w:pPr>
+      <w:rPr/>
+    </w:lvl>
+    <w:lvl w:ilvl="1">
+      <w:start w:val="1"/>
+      <w:numFmt w:val="decimal"/>
+      <w:lvlText w:val="%2."/>
+      <w:lvlJc w:val="left"/>
+      <w:pPr>
+        <w:tabs>
+          <w:tab w:val="num" w:pos="1080"/>
+        </w:tabs>
+        <w:ind w:left="1080" w:hanging="360"/>
+      </w:pPr>
+      <w:rPr/>
+    </w:lvl>
+    <w:lvl w:ilvl="2">
+      <w:start w:val="1"/>
+      <w:numFmt w:val="decimal"/>
+      <w:lvlText w:val="%3."/>
+      <w:lvlJc w:val="left"/>
+      <w:pPr>
+        <w:tabs>
+          <w:tab w:val="num" w:pos="1440"/>
+        </w:tabs>
+        <w:ind w:left="1440" w:hanging="360"/>
+      </w:pPr>
+      <w:rPr/>
+    </w:lvl>
+    <w:lvl w:ilvl="3">
+      <w:start w:val="1"/>
+      <w:numFmt w:val="decimal"/>
+      <w:lvlText w:val="%4."/>
+      <w:lvlJc w:val="left"/>
+      <w:pPr>
+        <w:tabs>
+          <w:tab w:val="num" w:pos="1800"/>
+        </w:tabs>
+        <w:ind w:left="1800" w:hanging="360"/>
+      </w:pPr>
+      <w:rPr/>
+    </w:lvl>
+    <w:lvl w:ilvl="4">
+      <w:start w:val="1"/>
+      <w:numFmt w:val="decimal"/>
+      <w:lvlText w:val="%5."/>
+      <w:lvlJc w:val="left"/>
+      <w:pPr>
+        <w:tabs>
+          <w:tab w:val="num" w:pos="2160"/>
+        </w:tabs>
+        <w:ind w:left="2160" w:hanging="360"/>
+      </w:pPr>
+      <w:rPr/>
+    </w:lvl>
+    <w:lvl w:ilvl="5">
+      <w:start w:val="1"/>
+      <w:numFmt w:val="decimal"/>
+      <w:lvlText w:val="%6."/>
+      <w:lvlJc w:val="left"/>
+      <w:pPr>
+        <w:tabs>
+          <w:tab w:val="num" w:pos="2520"/>
+        </w:tabs>
+        <w:ind w:left="2520" w:hanging="360"/>
+      </w:pPr>
+      <w:rPr/>
+    </w:lvl>
+    <w:lvl w:ilvl="6">
+      <w:start w:val="1"/>
+      <w:numFmt w:val="decimal"/>
+      <w:lvlText w:val="%7."/>
+      <w:lvlJc w:val="left"/>
+      <w:pPr>
+        <w:tabs>
+          <w:tab w:val="num" w:pos="2880"/>
+        </w:tabs>
+        <w:ind w:left="2880" w:hanging="360"/>
+      </w:pPr>
+      <w:rPr/>
+    </w:lvl>
+    <w:lvl w:ilvl="7">
+      <w:start w:val="1"/>
+      <w:numFmt w:val="decimal"/>
+      <w:lvlText w:val="%8."/>
+      <w:lvlJc w:val="left"/>
+      <w:pPr>
+        <w:tabs>
+          <w:tab w:val="num" w:pos="3240"/>
+        </w:tabs>
+        <w:ind w:left="3240" w:hanging="360"/>
+      </w:pPr>
+      <w:rPr/>
+    </w:lvl>
+    <w:lvl w:ilvl="8">
+      <w:start w:val="1"/>
+      <w:numFmt w:val="decimal"/>
+      <w:lvlText w:val="%9."/>
+      <w:lvlJc w:val="left"/>
+      <w:pPr>
+        <w:tabs>
+          <w:tab w:val="num" w:pos="3600"/>
+        </w:tabs>
+        <w:ind w:left="3600" w:hanging="360"/>
+      </w:pPr>
+      <w:rPr/>
+    </w:lvl>
+  </w:abstractNum>
+  <w:abstractNum w:abstractNumId="5">
+    <w:lvl w:ilvl="0">
+      <w:start w:val="1"/>
+      <w:numFmt w:val="decimal"/>
+      <w:lvlText w:val="%1."/>
+      <w:lvlJc w:val="left"/>
+      <w:pPr>
+        <w:tabs>
+          <w:tab w:val="num" w:pos="720"/>
+        </w:tabs>
+        <w:ind w:left="720" w:hanging="360"/>
+      </w:pPr>
+      <w:rPr/>
+    </w:lvl>
+    <w:lvl w:ilvl="1">
+      <w:start w:val="1"/>
+      <w:numFmt w:val="decimal"/>
+      <w:lvlText w:val="%2."/>
+      <w:lvlJc w:val="left"/>
+      <w:pPr>
+        <w:tabs>
+          <w:tab w:val="num" w:pos="1080"/>
+        </w:tabs>
+        <w:ind w:left="1080" w:hanging="360"/>
+      </w:pPr>
+      <w:rPr/>
+    </w:lvl>
+    <w:lvl w:ilvl="2">
+      <w:start w:val="1"/>
+      <w:numFmt w:val="decimal"/>
+      <w:lvlText w:val="%3."/>
+      <w:lvlJc w:val="left"/>
+      <w:pPr>
+        <w:tabs>
+          <w:tab w:val="num" w:pos="1440"/>
+        </w:tabs>
+        <w:ind w:left="1440" w:hanging="360"/>
+      </w:pPr>
+      <w:rPr/>
+    </w:lvl>
+    <w:lvl w:ilvl="3">
+      <w:start w:val="1"/>
+      <w:numFmt w:val="decimal"/>
+      <w:lvlText w:val="%4."/>
+      <w:lvlJc w:val="left"/>
+      <w:pPr>
+        <w:tabs>
+          <w:tab w:val="num" w:pos="1800"/>
+        </w:tabs>
+        <w:ind w:left="1800" w:hanging="360"/>
+      </w:pPr>
+      <w:rPr/>
+    </w:lvl>
+    <w:lvl w:ilvl="4">
+      <w:start w:val="1"/>
+      <w:numFmt w:val="decimal"/>
+      <w:lvlText w:val="%5."/>
+      <w:lvlJc w:val="left"/>
+      <w:pPr>
+        <w:tabs>
+          <w:tab w:val="num" w:pos="2160"/>
+        </w:tabs>
+        <w:ind w:left="2160" w:hanging="360"/>
+      </w:pPr>
+      <w:rPr/>
+    </w:lvl>
+    <w:lvl w:ilvl="5">
+      <w:start w:val="1"/>
+      <w:numFmt w:val="decimal"/>
+      <w:lvlText w:val="%6."/>
+      <w:lvlJc w:val="left"/>
+      <w:pPr>
+        <w:tabs>
+          <w:tab w:val="num" w:pos="2520"/>
+        </w:tabs>
+        <w:ind w:left="2520" w:hanging="360"/>
+      </w:pPr>
+      <w:rPr/>
+    </w:lvl>
+    <w:lvl w:ilvl="6">
+      <w:start w:val="1"/>
+      <w:numFmt w:val="decimal"/>
+      <w:lvlText w:val="%7."/>
+      <w:lvlJc w:val="left"/>
+      <w:pPr>
+        <w:tabs>
+          <w:tab w:val="num" w:pos="2880"/>
+        </w:tabs>
+        <w:ind w:left="2880" w:hanging="360"/>
+      </w:pPr>
+      <w:rPr/>
+    </w:lvl>
+    <w:lvl w:ilvl="7">
+      <w:start w:val="1"/>
+      <w:numFmt w:val="decimal"/>
+      <w:lvlText w:val="%8."/>
+      <w:lvlJc w:val="left"/>
+      <w:pPr>
+        <w:tabs>
+          <w:tab w:val="num" w:pos="3240"/>
+        </w:tabs>
+        <w:ind w:left="3240" w:hanging="360"/>
+      </w:pPr>
+      <w:rPr/>
+    </w:lvl>
+    <w:lvl w:ilvl="8">
+      <w:start w:val="1"/>
+      <w:numFmt w:val="decimal"/>
+      <w:lvlText w:val="%9."/>
+      <w:lvlJc w:val="left"/>
+      <w:pPr>
+        <w:tabs>
+          <w:tab w:val="num" w:pos="3600"/>
+        </w:tabs>
+        <w:ind w:left="3600" w:hanging="360"/>
+      </w:pPr>
+      <w:rPr/>
+    </w:lvl>
+  </w:abstractNum>
+  <w:abstractNum w:abstractNumId="6">
+    <w:lvl w:ilvl="0">
+      <w:start w:val="1"/>
+      <w:numFmt w:val="decimal"/>
+      <w:lvlText w:val="%1."/>
+      <w:lvlJc w:val="left"/>
+      <w:pPr>
+        <w:tabs>
+          <w:tab w:val="num" w:pos="720"/>
+        </w:tabs>
+        <w:ind w:left="720" w:hanging="360"/>
+      </w:pPr>
+      <w:rPr/>
+    </w:lvl>
+    <w:lvl w:ilvl="1">
+      <w:start w:val="1"/>
+      <w:numFmt w:val="decimal"/>
+      <w:lvlText w:val="%2."/>
+      <w:lvlJc w:val="left"/>
+      <w:pPr>
+        <w:tabs>
+          <w:tab w:val="num" w:pos="1080"/>
+        </w:tabs>
+        <w:ind w:left="1080" w:hanging="360"/>
+      </w:pPr>
+      <w:rPr/>
+    </w:lvl>
+    <w:lvl w:ilvl="2">
+      <w:start w:val="1"/>
+      <w:numFmt w:val="decimal"/>
+      <w:lvlText w:val="%3."/>
+      <w:lvlJc w:val="left"/>
+      <w:pPr>
+        <w:tabs>
+          <w:tab w:val="num" w:pos="1440"/>
+        </w:tabs>
+        <w:ind w:left="1440" w:hanging="360"/>
+      </w:pPr>
+      <w:rPr/>
+    </w:lvl>
+    <w:lvl w:ilvl="3">
+      <w:start w:val="1"/>
+      <w:numFmt w:val="decimal"/>
+      <w:lvlText w:val="%4."/>
+      <w:lvlJc w:val="left"/>
+      <w:pPr>
+        <w:tabs>
+          <w:tab w:val="num" w:pos="1800"/>
+        </w:tabs>
+        <w:ind w:left="1800" w:hanging="360"/>
+      </w:pPr>
+      <w:rPr/>
+    </w:lvl>
+    <w:lvl w:ilvl="4">
+      <w:start w:val="1"/>
+      <w:numFmt w:val="decimal"/>
+      <w:lvlText w:val="%5."/>
+      <w:lvlJc w:val="left"/>
+      <w:pPr>
+        <w:tabs>
+          <w:tab w:val="num" w:pos="2160"/>
+        </w:tabs>
+        <w:ind w:left="2160" w:hanging="360"/>
+      </w:pPr>
+      <w:rPr/>
+    </w:lvl>
+    <w:lvl w:ilvl="5">
+      <w:start w:val="1"/>
+      <w:numFmt w:val="decimal"/>
+      <w:lvlText w:val="%6."/>
+      <w:lvlJc w:val="left"/>
+      <w:pPr>
+        <w:tabs>
+          <w:tab w:val="num" w:pos="2520"/>
+        </w:tabs>
+        <w:ind w:left="2520" w:hanging="360"/>
+      </w:pPr>
+      <w:rPr/>
+    </w:lvl>
+    <w:lvl w:ilvl="6">
+      <w:start w:val="1"/>
+      <w:numFmt w:val="decimal"/>
+      <w:lvlText w:val="%7."/>
+      <w:lvlJc w:val="left"/>
+      <w:pPr>
+        <w:tabs>
+          <w:tab w:val="num" w:pos="2880"/>
+        </w:tabs>
+        <w:ind w:left="2880" w:hanging="360"/>
+      </w:pPr>
+      <w:rPr/>
+    </w:lvl>
+    <w:lvl w:ilvl="7">
+      <w:start w:val="1"/>
+      <w:numFmt w:val="decimal"/>
+      <w:lvlText w:val="%8."/>
+      <w:lvlJc w:val="left"/>
+      <w:pPr>
+        <w:tabs>
+          <w:tab w:val="num" w:pos="3240"/>
+        </w:tabs>
+        <w:ind w:left="3240" w:hanging="360"/>
+      </w:pPr>
+      <w:rPr/>
+    </w:lvl>
+    <w:lvl w:ilvl="8">
+      <w:start w:val="1"/>
+      <w:numFmt w:val="decimal"/>
+      <w:lvlText w:val="%9."/>
+      <w:lvlJc w:val="left"/>
+      <w:pPr>
+        <w:tabs>
+          <w:tab w:val="num" w:pos="3600"/>
+        </w:tabs>
+        <w:ind w:left="3600" w:hanging="360"/>
+      </w:pPr>
+      <w:rPr/>
+    </w:lvl>
+  </w:abstractNum>
+  <w:abstractNum w:abstractNumId="7">
+    <w:lvl w:ilvl="0">
+      <w:start w:val="1"/>
+      <w:numFmt w:val="decimal"/>
+      <w:lvlText w:val="%1."/>
+      <w:lvlJc w:val="left"/>
+      <w:pPr>
+        <w:tabs>
+          <w:tab w:val="num" w:pos="720"/>
+        </w:tabs>
+        <w:ind w:left="720" w:hanging="360"/>
+      </w:pPr>
+      <w:rPr/>
+    </w:lvl>
+    <w:lvl w:ilvl="1">
+      <w:start w:val="1"/>
+      <w:numFmt w:val="decimal"/>
+      <w:lvlText w:val="%2."/>
+      <w:lvlJc w:val="left"/>
+      <w:pPr>
+        <w:tabs>
+          <w:tab w:val="num" w:pos="1080"/>
+        </w:tabs>
+        <w:ind w:left="1080" w:hanging="360"/>
+      </w:pPr>
+      <w:rPr/>
+    </w:lvl>
+    <w:lvl w:ilvl="2">
+      <w:start w:val="1"/>
+      <w:numFmt w:val="decimal"/>
+      <w:lvlText w:val="%3."/>
+      <w:lvlJc w:val="left"/>
+      <w:pPr>
+        <w:tabs>
+          <w:tab w:val="num" w:pos="1440"/>
+        </w:tabs>
+        <w:ind w:left="1440" w:hanging="360"/>
+      </w:pPr>
+      <w:rPr/>
+    </w:lvl>
+    <w:lvl w:ilvl="3">
+      <w:start w:val="1"/>
+      <w:numFmt w:val="decimal"/>
+      <w:lvlText w:val="%4."/>
+      <w:lvlJc w:val="left"/>
+      <w:pPr>
+        <w:tabs>
+          <w:tab w:val="num" w:pos="1800"/>
+        </w:tabs>
+        <w:ind w:left="1800" w:hanging="360"/>
+      </w:pPr>
+      <w:rPr/>
+    </w:lvl>
+    <w:lvl w:ilvl="4">
+      <w:start w:val="1"/>
+      <w:numFmt w:val="decimal"/>
+      <w:lvlText w:val="%5."/>
+      <w:lvlJc w:val="left"/>
+      <w:pPr>
+        <w:tabs>
+          <w:tab w:val="num" w:pos="2160"/>
+        </w:tabs>
+        <w:ind w:left="2160" w:hanging="360"/>
+      </w:pPr>
+      <w:rPr/>
+    </w:lvl>
+    <w:lvl w:ilvl="5">
+      <w:start w:val="1"/>
+      <w:numFmt w:val="decimal"/>
+      <w:lvlText w:val="%6."/>
+      <w:lvlJc w:val="left"/>
+      <w:pPr>
+        <w:tabs>
+          <w:tab w:val="num" w:pos="2520"/>
+        </w:tabs>
+        <w:ind w:left="2520" w:hanging="360"/>
+      </w:pPr>
+      <w:rPr/>
+    </w:lvl>
+    <w:lvl w:ilvl="6">
+      <w:start w:val="1"/>
+      <w:numFmt w:val="decimal"/>
+      <w:lvlText w:val="%7."/>
+      <w:lvlJc w:val="left"/>
+      <w:pPr>
+        <w:tabs>
+          <w:tab w:val="num" w:pos="2880"/>
+        </w:tabs>
+        <w:ind w:left="2880" w:hanging="360"/>
+      </w:pPr>
+      <w:rPr/>
+    </w:lvl>
+    <w:lvl w:ilvl="7">
+      <w:start w:val="1"/>
+      <w:numFmt w:val="decimal"/>
+      <w:lvlText w:val="%8."/>
+      <w:lvlJc w:val="left"/>
+      <w:pPr>
+        <w:tabs>
+          <w:tab w:val="num" w:pos="3240"/>
+        </w:tabs>
+        <w:ind w:left="3240" w:hanging="360"/>
+      </w:pPr>
+      <w:rPr/>
+    </w:lvl>
+    <w:lvl w:ilvl="8">
+      <w:start w:val="1"/>
+      <w:numFmt w:val="decimal"/>
+      <w:lvlText w:val="%9."/>
+      <w:lvlJc w:val="left"/>
+      <w:pPr>
+        <w:tabs>
+          <w:tab w:val="num" w:pos="3600"/>
+        </w:tabs>
+        <w:ind w:left="3600" w:hanging="360"/>
+      </w:pPr>
+      <w:rPr/>
+    </w:lvl>
+  </w:abstractNum>
+  <w:abstractNum w:abstractNumId="8">
     <w:lvl w:ilvl="0">
       <w:start w:val="1"/>
       <w:numFmt w:val="none"/>
@@ -2053,6 +3110,21 @@
   </w:num>
   <w:num w:numId="3">
     <w:abstractNumId w:val="3"/>
+  </w:num>
+  <w:num w:numId="4">
+    <w:abstractNumId w:val="4"/>
+  </w:num>
+  <w:num w:numId="5">
+    <w:abstractNumId w:val="5"/>
+  </w:num>
+  <w:num w:numId="6">
+    <w:abstractNumId w:val="6"/>
+  </w:num>
+  <w:num w:numId="7">
+    <w:abstractNumId w:val="7"/>
+  </w:num>
+  <w:num w:numId="8">
+    <w:abstractNumId w:val="8"/>
   </w:num>
 </w:numbering>
 </file>
@@ -2219,6 +3291,7 @@
     <w:rsid w:val="005d0ee7"/>
     <w:pPr>
       <w:widowControl/>
+      <w:suppressAutoHyphens w:val="true"/>
       <w:bidi w:val="0"/>
       <w:spacing w:lineRule="auto" w:line="276" w:before="0" w:after="200"/>
       <w:jc w:val="left"/>

</xml_diff>